<commit_message>
Edited word. Flows table remaining will do it tomorrow
</commit_message>
<xml_diff>
--- a/word file/קובץ תשובת המרצה לעבודה 24140.docx
+++ b/word file/קובץ תשובת המרצה לעבודה 24140.docx
@@ -5,7 +5,7 @@
     <w:p>
       <w:pPr>
         <w:rPr>
-          <w:rFonts w:cstheme="minorBidi" w:hint="cs"/>
+          <w:rFonts w:cstheme="minorBidi"/>
           <w:b/>
           <w:bCs/>
           <w:sz w:val="24"/>
@@ -1540,7 +1540,7 @@
     </w:p>
     <w:p>
       <w:pPr>
-        <w:pStyle w:val="2"/>
+        <w:pStyle w:val="Heading2"/>
         <w:ind w:left="1107" w:hanging="695"/>
         <w:rPr>
           <w:b/>
@@ -1623,7 +1623,7 @@
     </w:p>
     <w:p>
       <w:pPr>
-        <w:pStyle w:val="1"/>
+        <w:pStyle w:val="Heading1"/>
         <w:rPr>
           <w:sz w:val="24"/>
           <w:szCs w:val="24"/>
@@ -1648,7 +1648,7 @@
     </w:p>
     <w:p>
       <w:pPr>
-        <w:pStyle w:val="2"/>
+        <w:pStyle w:val="Heading2"/>
         <w:rPr>
           <w:b/>
           <w:bCs/>
@@ -1780,7 +1780,7 @@
     </w:p>
     <w:p>
       <w:pPr>
-        <w:pStyle w:val="2"/>
+        <w:pStyle w:val="Heading2"/>
         <w:rPr>
           <w:b/>
           <w:bCs/>
@@ -1992,7 +1992,7 @@
     </w:p>
     <w:p>
       <w:pPr>
-        <w:pStyle w:val="a3"/>
+        <w:pStyle w:val="ListParagraph"/>
         <w:numPr>
           <w:ilvl w:val="0"/>
           <w:numId w:val="15"/>
@@ -2016,7 +2016,7 @@
     </w:p>
     <w:p>
       <w:pPr>
-        <w:pStyle w:val="a3"/>
+        <w:pStyle w:val="ListParagraph"/>
         <w:numPr>
           <w:ilvl w:val="0"/>
           <w:numId w:val="15"/>
@@ -2068,7 +2068,7 @@
     </w:p>
     <w:p>
       <w:pPr>
-        <w:pStyle w:val="1"/>
+        <w:pStyle w:val="Heading1"/>
         <w:rPr>
           <w:color w:val="32074F"/>
           <w:sz w:val="24"/>
@@ -2385,7 +2385,7 @@
     </w:p>
     <w:p>
       <w:pPr>
-        <w:pStyle w:val="1"/>
+        <w:pStyle w:val="Heading1"/>
         <w:ind w:left="369" w:hanging="369"/>
         <w:rPr>
           <w:sz w:val="24"/>
@@ -2479,7 +2479,7 @@
     </w:p>
     <w:p>
       <w:pPr>
-        <w:pStyle w:val="1"/>
+        <w:pStyle w:val="Heading1"/>
         <w:ind w:left="369" w:hanging="369"/>
         <w:rPr>
           <w:sz w:val="24"/>
@@ -2501,7 +2501,7 @@
     </w:p>
     <w:p>
       <w:pPr>
-        <w:pStyle w:val="2"/>
+        <w:pStyle w:val="Heading2"/>
         <w:rPr>
           <w:sz w:val="24"/>
           <w:szCs w:val="24"/>
@@ -2617,7 +2617,7 @@
     </w:p>
     <w:p>
       <w:pPr>
-        <w:pStyle w:val="2"/>
+        <w:pStyle w:val="Heading2"/>
         <w:rPr>
           <w:b/>
           <w:bCs/>
@@ -2641,7 +2641,7 @@
     </w:p>
     <w:tbl>
       <w:tblPr>
-        <w:tblStyle w:val="a6"/>
+        <w:tblStyle w:val="TableGrid0"/>
         <w:tblpPr w:leftFromText="180" w:rightFromText="180" w:vertAnchor="text" w:tblpXSpec="center" w:tblpY="1"/>
         <w:tblOverlap w:val="never"/>
         <w:bidiVisual/>
@@ -3650,7 +3650,7 @@
     </w:p>
     <w:tbl>
       <w:tblPr>
-        <w:tblStyle w:val="a6"/>
+        <w:tblStyle w:val="TableGrid0"/>
         <w:tblpPr w:leftFromText="180" w:rightFromText="180" w:vertAnchor="text" w:tblpXSpec="center" w:tblpY="1"/>
         <w:tblOverlap w:val="never"/>
         <w:bidiVisual/>
@@ -5121,7 +5121,7 @@
     </w:p>
     <w:tbl>
       <w:tblPr>
-        <w:tblStyle w:val="a6"/>
+        <w:tblStyle w:val="TableGrid0"/>
         <w:tblpPr w:leftFromText="180" w:rightFromText="180" w:vertAnchor="text" w:tblpXSpec="center" w:tblpY="1"/>
         <w:tblOverlap w:val="never"/>
         <w:bidiVisual/>
@@ -5290,7 +5290,7 @@
           </w:p>
           <w:p>
             <w:pPr>
-              <w:pStyle w:val="a3"/>
+              <w:pStyle w:val="ListParagraph"/>
               <w:numPr>
                 <w:ilvl w:val="0"/>
                 <w:numId w:val="6"/>
@@ -5340,7 +5340,7 @@
           </w:p>
           <w:p>
             <w:pPr>
-              <w:pStyle w:val="a3"/>
+              <w:pStyle w:val="ListParagraph"/>
               <w:numPr>
                 <w:ilvl w:val="0"/>
                 <w:numId w:val="6"/>
@@ -5374,7 +5374,7 @@
           </w:p>
           <w:p>
             <w:pPr>
-              <w:pStyle w:val="a3"/>
+              <w:pStyle w:val="ListParagraph"/>
               <w:numPr>
                 <w:ilvl w:val="0"/>
                 <w:numId w:val="6"/>
@@ -5399,7 +5399,7 @@
           </w:p>
           <w:p>
             <w:pPr>
-              <w:pStyle w:val="a3"/>
+              <w:pStyle w:val="ListParagraph"/>
               <w:numPr>
                 <w:ilvl w:val="0"/>
                 <w:numId w:val="6"/>
@@ -5432,7 +5432,7 @@
           </w:p>
           <w:p>
             <w:pPr>
-              <w:pStyle w:val="a3"/>
+              <w:pStyle w:val="ListParagraph"/>
               <w:numPr>
                 <w:ilvl w:val="0"/>
                 <w:numId w:val="6"/>
@@ -5465,7 +5465,7 @@
           </w:p>
           <w:p>
             <w:pPr>
-              <w:pStyle w:val="a3"/>
+              <w:pStyle w:val="ListParagraph"/>
               <w:numPr>
                 <w:ilvl w:val="0"/>
                 <w:numId w:val="6"/>
@@ -5507,7 +5507,7 @@
           </w:p>
           <w:p>
             <w:pPr>
-              <w:pStyle w:val="a3"/>
+              <w:pStyle w:val="ListParagraph"/>
               <w:numPr>
                 <w:ilvl w:val="0"/>
                 <w:numId w:val="6"/>
@@ -5540,7 +5540,7 @@
           </w:p>
           <w:p>
             <w:pPr>
-              <w:pStyle w:val="a3"/>
+              <w:pStyle w:val="ListParagraph"/>
               <w:numPr>
                 <w:ilvl w:val="0"/>
                 <w:numId w:val="6"/>
@@ -5590,7 +5590,7 @@
           </w:p>
           <w:p>
             <w:pPr>
-              <w:pStyle w:val="a3"/>
+              <w:pStyle w:val="ListParagraph"/>
               <w:numPr>
                 <w:ilvl w:val="0"/>
                 <w:numId w:val="6"/>
@@ -5640,7 +5640,7 @@
           </w:p>
           <w:p>
             <w:pPr>
-              <w:pStyle w:val="a3"/>
+              <w:pStyle w:val="ListParagraph"/>
               <w:numPr>
                 <w:ilvl w:val="0"/>
                 <w:numId w:val="6"/>
@@ -5689,7 +5689,7 @@
           </w:p>
           <w:p>
             <w:pPr>
-              <w:pStyle w:val="a3"/>
+              <w:pStyle w:val="ListParagraph"/>
               <w:numPr>
                 <w:ilvl w:val="0"/>
                 <w:numId w:val="6"/>
@@ -5749,7 +5749,7 @@
           </w:p>
           <w:p>
             <w:pPr>
-              <w:pStyle w:val="a3"/>
+              <w:pStyle w:val="ListParagraph"/>
               <w:numPr>
                 <w:ilvl w:val="0"/>
                 <w:numId w:val="6"/>
@@ -5809,7 +5809,7 @@
           </w:p>
           <w:p>
             <w:pPr>
-              <w:pStyle w:val="a3"/>
+              <w:pStyle w:val="ListParagraph"/>
               <w:numPr>
                 <w:ilvl w:val="0"/>
                 <w:numId w:val="6"/>
@@ -5869,7 +5869,7 @@
           </w:p>
           <w:p>
             <w:pPr>
-              <w:pStyle w:val="a3"/>
+              <w:pStyle w:val="ListParagraph"/>
               <w:numPr>
                 <w:ilvl w:val="0"/>
                 <w:numId w:val="6"/>
@@ -5921,7 +5921,7 @@
           </w:p>
           <w:p>
             <w:pPr>
-              <w:pStyle w:val="a3"/>
+              <w:pStyle w:val="ListParagraph"/>
               <w:numPr>
                 <w:ilvl w:val="0"/>
                 <w:numId w:val="6"/>
@@ -5981,7 +5981,7 @@
           </w:p>
           <w:p>
             <w:pPr>
-              <w:pStyle w:val="a3"/>
+              <w:pStyle w:val="ListParagraph"/>
               <w:numPr>
                 <w:ilvl w:val="0"/>
                 <w:numId w:val="6"/>
@@ -6264,7 +6264,7 @@
           </w:p>
           <w:p>
             <w:pPr>
-              <w:pStyle w:val="a3"/>
+              <w:pStyle w:val="ListParagraph"/>
               <w:numPr>
                 <w:ilvl w:val="0"/>
                 <w:numId w:val="5"/>
@@ -6289,7 +6289,7 @@
           </w:p>
           <w:p>
             <w:pPr>
-              <w:pStyle w:val="a3"/>
+              <w:pStyle w:val="ListParagraph"/>
               <w:numPr>
                 <w:ilvl w:val="0"/>
                 <w:numId w:val="5"/>
@@ -6315,7 +6315,7 @@
           </w:p>
           <w:p>
             <w:pPr>
-              <w:pStyle w:val="a3"/>
+              <w:pStyle w:val="ListParagraph"/>
               <w:numPr>
                 <w:ilvl w:val="0"/>
                 <w:numId w:val="5"/>
@@ -6340,7 +6340,7 @@
           </w:p>
           <w:p>
             <w:pPr>
-              <w:pStyle w:val="a3"/>
+              <w:pStyle w:val="ListParagraph"/>
               <w:numPr>
                 <w:ilvl w:val="0"/>
                 <w:numId w:val="5"/>
@@ -7221,7 +7221,7 @@
     </w:p>
     <w:tbl>
       <w:tblPr>
-        <w:tblStyle w:val="a6"/>
+        <w:tblStyle w:val="TableGrid0"/>
         <w:tblpPr w:leftFromText="180" w:rightFromText="180" w:vertAnchor="text" w:tblpXSpec="center" w:tblpY="1"/>
         <w:tblOverlap w:val="never"/>
         <w:bidiVisual/>
@@ -7607,7 +7607,7 @@
           </w:p>
           <w:p>
             <w:pPr>
-              <w:pStyle w:val="a3"/>
+              <w:pStyle w:val="ListParagraph"/>
               <w:numPr>
                 <w:ilvl w:val="0"/>
                 <w:numId w:val="7"/>
@@ -7631,7 +7631,7 @@
           </w:p>
           <w:p>
             <w:pPr>
-              <w:pStyle w:val="a3"/>
+              <w:pStyle w:val="ListParagraph"/>
               <w:numPr>
                 <w:ilvl w:val="0"/>
                 <w:numId w:val="7"/>
@@ -7655,7 +7655,7 @@
           </w:p>
           <w:p>
             <w:pPr>
-              <w:pStyle w:val="a3"/>
+              <w:pStyle w:val="ListParagraph"/>
               <w:numPr>
                 <w:ilvl w:val="0"/>
                 <w:numId w:val="7"/>
@@ -7679,7 +7679,7 @@
           </w:p>
           <w:p>
             <w:pPr>
-              <w:pStyle w:val="a3"/>
+              <w:pStyle w:val="ListParagraph"/>
               <w:numPr>
                 <w:ilvl w:val="0"/>
                 <w:numId w:val="7"/>
@@ -7803,7 +7803,7 @@
     </w:p>
     <w:p>
       <w:pPr>
-        <w:pStyle w:val="1"/>
+        <w:pStyle w:val="Heading1"/>
         <w:rPr>
           <w:sz w:val="24"/>
           <w:szCs w:val="24"/>
@@ -7852,7 +7852,7 @@
     </w:p>
     <w:p>
       <w:pPr>
-        <w:pStyle w:val="1"/>
+        <w:pStyle w:val="Heading1"/>
         <w:rPr>
           <w:sz w:val="24"/>
           <w:szCs w:val="24"/>
@@ -7891,7 +7891,7 @@
     </w:p>
     <w:p>
       <w:pPr>
-        <w:pStyle w:val="2"/>
+        <w:pStyle w:val="Heading2"/>
         <w:rPr>
           <w:b/>
           <w:bCs/>
@@ -8013,7 +8013,7 @@
     </w:p>
     <w:p>
       <w:pPr>
-        <w:pStyle w:val="2"/>
+        <w:pStyle w:val="Heading2"/>
         <w:rPr>
           <w:szCs w:val="28"/>
         </w:rPr>
@@ -8036,7 +8036,7 @@
     </w:p>
     <w:p>
       <w:pPr>
-        <w:pStyle w:val="a3"/>
+        <w:pStyle w:val="ListParagraph"/>
         <w:numPr>
           <w:ilvl w:val="0"/>
           <w:numId w:val="13"/>
@@ -8063,7 +8063,7 @@
     </w:p>
     <w:p>
       <w:pPr>
-        <w:pStyle w:val="a3"/>
+        <w:pStyle w:val="ListParagraph"/>
         <w:numPr>
           <w:ilvl w:val="0"/>
           <w:numId w:val="13"/>
@@ -8090,7 +8090,7 @@
     </w:p>
     <w:p>
       <w:pPr>
-        <w:pStyle w:val="a3"/>
+        <w:pStyle w:val="ListParagraph"/>
         <w:numPr>
           <w:ilvl w:val="0"/>
           <w:numId w:val="13"/>
@@ -8140,7 +8140,7 @@
     </w:p>
     <w:p>
       <w:pPr>
-        <w:pStyle w:val="2"/>
+        <w:pStyle w:val="Heading2"/>
         <w:rPr>
           <w:szCs w:val="28"/>
         </w:rPr>
@@ -8456,7 +8456,7 @@
     </w:p>
     <w:p>
       <w:pPr>
-        <w:pStyle w:val="2"/>
+        <w:pStyle w:val="Heading2"/>
         <w:numPr>
           <w:ilvl w:val="0"/>
           <w:numId w:val="0"/>
@@ -8466,7 +8466,7 @@
     </w:p>
     <w:p>
       <w:pPr>
-        <w:pStyle w:val="2"/>
+        <w:pStyle w:val="Heading2"/>
         <w:rPr>
           <w:rtl/>
         </w:rPr>
@@ -8577,7 +8577,7 @@
     <w:p/>
     <w:p>
       <w:pPr>
-        <w:pStyle w:val="2"/>
+        <w:pStyle w:val="Heading2"/>
         <w:rPr>
           <w:b/>
           <w:bCs/>
@@ -8849,7 +8849,7 @@
     </w:p>
     <w:p>
       <w:pPr>
-        <w:pStyle w:val="2"/>
+        <w:pStyle w:val="Heading2"/>
       </w:pPr>
       <w:r>
         <w:rPr>
@@ -8908,7 +8908,7 @@
     </w:p>
     <w:p>
       <w:pPr>
-        <w:pStyle w:val="2"/>
+        <w:pStyle w:val="Heading2"/>
         <w:rPr>
           <w:b/>
           <w:bCs/>
@@ -10882,7 +10882,7 @@
     </w:p>
     <w:p>
       <w:pPr>
-        <w:pStyle w:val="2"/>
+        <w:pStyle w:val="Heading2"/>
         <w:rPr>
           <w:b/>
           <w:bCs/>
@@ -10915,7 +10915,7 @@
     </w:p>
     <w:p>
       <w:pPr>
-        <w:pStyle w:val="a9"/>
+        <w:pStyle w:val="NoSpacing"/>
         <w:rPr>
           <w:rtl/>
         </w:rPr>
@@ -10957,12 +10957,12 @@
     </w:p>
     <w:p>
       <w:pPr>
-        <w:pStyle w:val="a9"/>
-      </w:pPr>
-    </w:p>
-    <w:p>
-      <w:pPr>
-        <w:pStyle w:val="2"/>
+        <w:pStyle w:val="NoSpacing"/>
+      </w:pPr>
+    </w:p>
+    <w:p>
+      <w:pPr>
+        <w:pStyle w:val="Heading2"/>
         <w:rPr>
           <w:b/>
           <w:bCs/>
@@ -10995,7 +10995,7 @@
     </w:p>
     <w:p>
       <w:pPr>
-        <w:pStyle w:val="a9"/>
+        <w:pStyle w:val="NoSpacing"/>
         <w:jc w:val="both"/>
       </w:pPr>
       <w:r>
@@ -11038,7 +11038,7 @@
     </w:p>
     <w:p>
       <w:pPr>
-        <w:pStyle w:val="a9"/>
+        <w:pStyle w:val="NoSpacing"/>
         <w:jc w:val="both"/>
       </w:pPr>
       <w:r>
@@ -11076,10 +11076,9 @@
     </w:p>
     <w:p>
       <w:pPr>
-        <w:pStyle w:val="a9"/>
+        <w:pStyle w:val="NoSpacing"/>
         <w:jc w:val="both"/>
         <w:rPr>
-          <w:rFonts w:hint="cs"/>
           <w:rtl/>
         </w:rPr>
       </w:pPr>
@@ -11128,7 +11127,7 @@
     </w:p>
     <w:p>
       <w:pPr>
-        <w:pStyle w:val="a9"/>
+        <w:pStyle w:val="NoSpacing"/>
         <w:jc w:val="both"/>
       </w:pPr>
       <w:r>
@@ -11161,7 +11160,7 @@
     </w:p>
     <w:p>
       <w:pPr>
-        <w:pStyle w:val="a9"/>
+        <w:pStyle w:val="NoSpacing"/>
         <w:jc w:val="both"/>
         <w:rPr>
           <w:rtl/>
@@ -11196,7 +11195,7 @@
     </w:p>
     <w:p>
       <w:pPr>
-        <w:pStyle w:val="1"/>
+        <w:pStyle w:val="Heading1"/>
         <w:rPr>
           <w:szCs w:val="28"/>
           <w:rtl/>
@@ -11222,7 +11221,7 @@
     </w:p>
     <w:p>
       <w:pPr>
-        <w:pStyle w:val="2"/>
+        <w:pStyle w:val="Heading2"/>
         <w:rPr>
           <w:rtl/>
         </w:rPr>
@@ -11358,7 +11357,7 @@
     </w:p>
     <w:p>
       <w:pPr>
-        <w:pStyle w:val="1"/>
+        <w:pStyle w:val="Heading1"/>
         <w:rPr>
           <w:sz w:val="24"/>
           <w:szCs w:val="24"/>
@@ -11379,7 +11378,7 @@
     </w:p>
     <w:p>
       <w:pPr>
-        <w:pStyle w:val="2"/>
+        <w:pStyle w:val="Heading2"/>
         <w:rPr>
           <w:b/>
           <w:bCs/>
@@ -11639,7 +11638,7 @@
     </w:p>
     <w:p>
       <w:pPr>
-        <w:pStyle w:val="2"/>
+        <w:pStyle w:val="Heading2"/>
         <w:rPr>
           <w:b/>
           <w:bCs/>
@@ -11683,7 +11682,7 @@
     </w:p>
     <w:p>
       <w:pPr>
-        <w:pStyle w:val="3"/>
+        <w:pStyle w:val="Heading3"/>
         <w:rPr>
           <w:rtl/>
         </w:rPr>
@@ -11761,7 +11760,7 @@
     </w:p>
     <w:p>
       <w:pPr>
-        <w:pStyle w:val="2"/>
+        <w:pStyle w:val="Heading2"/>
         <w:numPr>
           <w:ilvl w:val="0"/>
           <w:numId w:val="0"/>
@@ -11774,20 +11773,21 @@
     </w:p>
     <w:p>
       <w:pPr>
-        <w:pStyle w:val="3"/>
-        <w:rPr>
-          <w:rtl/>
-        </w:rPr>
-      </w:pPr>
-    </w:p>
-    <w:p>
-      <w:pPr>
-        <w:rPr>
-          <w:rtl/>
-        </w:rPr>
-      </w:pPr>
-      <w:r>
-        <w:rPr>
+        <w:pStyle w:val="Heading3"/>
+        <w:rPr>
+          <w:rtl/>
+        </w:rPr>
+      </w:pPr>
+    </w:p>
+    <w:p>
+      <w:pPr>
+        <w:rPr>
+          <w:rtl/>
+        </w:rPr>
+      </w:pPr>
+      <w:r>
+        <w:rPr>
+          <w:noProof/>
           <w:rtl/>
         </w:rPr>
         <w:drawing>
@@ -12076,7 +12076,7 @@
     </w:p>
     <w:p>
       <w:pPr>
-        <w:pStyle w:val="2"/>
+        <w:pStyle w:val="Heading2"/>
         <w:rPr>
           <w:b/>
           <w:bCs/>
@@ -12100,7 +12100,7 @@
     </w:p>
     <w:p>
       <w:pPr>
-        <w:pStyle w:val="4"/>
+        <w:pStyle w:val="Heading4"/>
         <w:rPr>
           <w:color w:val="000000" w:themeColor="text1"/>
           <w:rtl/>
@@ -12278,7 +12278,6 @@
         <w:spacing w:after="160"/>
         <w:ind w:left="0" w:firstLine="0"/>
         <w:rPr>
-          <w:rFonts w:hint="cs"/>
           <w:sz w:val="24"/>
           <w:szCs w:val="24"/>
           <w:rtl/>
@@ -12295,7 +12294,7 @@
     </w:p>
     <w:p>
       <w:pPr>
-        <w:pStyle w:val="4"/>
+        <w:pStyle w:val="Heading4"/>
         <w:rPr>
           <w:rFonts w:ascii="David" w:hAnsi="David" w:cs="David"/>
           <w:b/>
@@ -12306,8 +12305,6 @@
           <w:sz w:val="24"/>
           <w:szCs w:val="24"/>
           <w:u w:val="single"/>
-          <w:rtl/>
-          <w:lang w:bidi="ar-SA"/>
           <w14:shadow w14:blurRad="38100" w14:dist="19050" w14:dir="2700000" w14:sx="100000" w14:sy="100000" w14:kx="0" w14:ky="0" w14:algn="tl">
             <w14:schemeClr w14:val="dk1">
               <w14:alpha w14:val="60000"/>
@@ -12327,26 +12324,42 @@
           <w:bCs/>
           <w:i w:val="0"/>
           <w:iCs w:val="0"/>
+          <w:color w:val="000000" w:themeColor="text1"/>
+          <w:sz w:val="24"/>
+          <w:szCs w:val="24"/>
+          <w:u w:val="single"/>
+          <w14:shadow w14:blurRad="38100" w14:dist="19050" w14:dir="2700000" w14:sx="100000" w14:sy="100000" w14:kx="0" w14:ky="0" w14:algn="tl">
+            <w14:schemeClr w14:val="dk1">
+              <w14:alpha w14:val="60000"/>
+            </w14:schemeClr>
+          </w14:shadow>
+          <w14:textOutline w14:w="0" w14:cap="flat" w14:cmpd="sng" w14:algn="ctr">
+            <w14:noFill/>
+            <w14:prstDash w14:val="solid"/>
+            <w14:round/>
+          </w14:textOutline>
+        </w:rPr>
+        <w:lastRenderedPageBreak/>
+        <w:t>DFD0</w:t>
+      </w:r>
+    </w:p>
+    <w:p>
+      <w:pPr>
+        <w:rPr>
+          <w:rtl/>
+        </w:rPr>
+      </w:pPr>
+      <w:r>
+        <w:rPr>
           <w:noProof/>
-          <w:color w:val="000000" w:themeColor="text1"/>
-          <w:sz w:val="24"/>
-          <w:szCs w:val="24"/>
-          <w:u w:val="single"/>
-        </w:rPr>
-        <w:lastRenderedPageBreak/>
+          <w:rtl/>
+          <w:lang w:val="he-IL"/>
+        </w:rPr>
         <w:drawing>
-          <wp:anchor distT="0" distB="0" distL="114300" distR="114300" simplePos="0" relativeHeight="251730944" behindDoc="0" locked="0" layoutInCell="1" allowOverlap="1" wp14:anchorId="5B0B7EE3" wp14:editId="3B7247F6">
-            <wp:simplePos x="0" y="0"/>
-            <wp:positionH relativeFrom="margin">
-              <wp:posOffset>-1270</wp:posOffset>
-            </wp:positionH>
-            <wp:positionV relativeFrom="paragraph">
-              <wp:posOffset>207010</wp:posOffset>
-            </wp:positionV>
-            <wp:extent cx="5906770" cy="9124950"/>
+          <wp:inline distT="0" distB="0" distL="0" distR="0" wp14:anchorId="0E092E59" wp14:editId="0E015B03">
+            <wp:extent cx="5906770" cy="9370060"/>
             <wp:effectExtent l="0" t="0" r="0" b="0"/>
-            <wp:wrapSquare wrapText="bothSides"/>
-            <wp:docPr id="755082558" name="תמונה 1" descr="תמונה שמכילה טקסט, צילום מסך, עיגול, עיצוב&#10;&#10;תוכן בינה מלאכותית גנרטיבית עשוי להיות שגוי."/>
+            <wp:docPr id="230354217" name="Picture 1" descr="A screenshot of a computer screen&#10;&#10;AI-generated content may be incorrect."/>
             <wp:cNvGraphicFramePr>
               <a:graphicFrameLocks xmlns:a="http://schemas.openxmlformats.org/drawingml/2006/main" noChangeAspect="1"/>
             </wp:cNvGraphicFramePr>
@@ -12354,7 +12367,7 @@
               <a:graphicData uri="http://schemas.openxmlformats.org/drawingml/2006/picture">
                 <pic:pic xmlns:pic="http://schemas.openxmlformats.org/drawingml/2006/picture">
                   <pic:nvPicPr>
-                    <pic:cNvPr id="755082558" name="תמונה 1" descr="תמונה שמכילה טקסט, צילום מסך, עיגול, עיצוב&#10;&#10;תוכן בינה מלאכותית גנרטיבית עשוי להיות שגוי."/>
+                    <pic:cNvPr id="230354217" name="Picture 1" descr="A screenshot of a computer screen&#10;&#10;AI-generated content may be incorrect."/>
                     <pic:cNvPicPr/>
                   </pic:nvPicPr>
                   <pic:blipFill>
@@ -12372,7 +12385,7 @@
                   <pic:spPr>
                     <a:xfrm>
                       <a:off x="0" y="0"/>
-                      <a:ext cx="5906770" cy="9124950"/>
+                      <a:ext cx="5906770" cy="9370060"/>
                     </a:xfrm>
                     <a:prstGeom prst="rect">
                       <a:avLst/>
@@ -12381,23 +12394,229 @@
                 </pic:pic>
               </a:graphicData>
             </a:graphic>
-            <wp14:sizeRelV relativeFrom="margin">
-              <wp14:pctHeight>0</wp14:pctHeight>
-            </wp14:sizeRelV>
-          </wp:anchor>
+          </wp:inline>
         </w:drawing>
       </w:r>
-      <w:r>
-        <w:rPr>
-          <w:rFonts w:ascii="David" w:hAnsi="David" w:cs="David"/>
+    </w:p>
+    <w:p>
+      <w:pPr>
+        <w:rPr>
+          <w:rtl/>
+        </w:rPr>
+      </w:pPr>
+      <w:r>
+        <w:rPr>
+          <w:highlight w:val="green"/>
+          <w:rtl/>
+        </w:rPr>
+        <w:lastRenderedPageBreak/>
+        <w:t>נבדק</w:t>
+      </w:r>
+    </w:p>
+    <w:p>
+      <w:r>
+        <w:rPr>
+          <w:noProof/>
+        </w:rPr>
+        <w:drawing>
+          <wp:inline distT="0" distB="0" distL="0" distR="0" wp14:anchorId="07F893A0" wp14:editId="39FBBF32">
+            <wp:extent cx="5906770" cy="2200910"/>
+            <wp:effectExtent l="0" t="0" r="0" b="0"/>
+            <wp:docPr id="491918431" name="Picture 3" descr="A white circle with black text&#10;&#10;AI-generated content may be incorrect."/>
+            <wp:cNvGraphicFramePr>
+              <a:graphicFrameLocks xmlns:a="http://schemas.openxmlformats.org/drawingml/2006/main" noChangeAspect="1"/>
+            </wp:cNvGraphicFramePr>
+            <a:graphic xmlns:a="http://schemas.openxmlformats.org/drawingml/2006/main">
+              <a:graphicData uri="http://schemas.openxmlformats.org/drawingml/2006/picture">
+                <pic:pic xmlns:pic="http://schemas.openxmlformats.org/drawingml/2006/picture">
+                  <pic:nvPicPr>
+                    <pic:cNvPr id="491918431" name="Picture 3" descr="A white circle with black text&#10;&#10;AI-generated content may be incorrect."/>
+                    <pic:cNvPicPr/>
+                  </pic:nvPicPr>
+                  <pic:blipFill>
+                    <a:blip r:embed="rId29">
+                      <a:extLst>
+                        <a:ext uri="{28A0092B-C50C-407E-A947-70E740481C1C}">
+                          <a14:useLocalDpi xmlns:a14="http://schemas.microsoft.com/office/drawing/2010/main" val="0"/>
+                        </a:ext>
+                      </a:extLst>
+                    </a:blip>
+                    <a:stretch>
+                      <a:fillRect/>
+                    </a:stretch>
+                  </pic:blipFill>
+                  <pic:spPr>
+                    <a:xfrm>
+                      <a:off x="0" y="0"/>
+                      <a:ext cx="5906770" cy="2200910"/>
+                    </a:xfrm>
+                    <a:prstGeom prst="rect">
+                      <a:avLst/>
+                    </a:prstGeom>
+                  </pic:spPr>
+                </pic:pic>
+              </a:graphicData>
+            </a:graphic>
+          </wp:inline>
+        </w:drawing>
+      </w:r>
+    </w:p>
+    <w:p/>
+    <w:p>
+      <w:pPr>
+        <w:rPr>
+          <w:highlight w:val="yellow"/>
+        </w:rPr>
+      </w:pPr>
+      <w:r>
+        <w:rPr>
+          <w:noProof/>
+        </w:rPr>
+        <w:drawing>
+          <wp:inline distT="0" distB="0" distL="0" distR="0" wp14:anchorId="57EDE80F" wp14:editId="00C35A8C">
+            <wp:extent cx="5906770" cy="3923665"/>
+            <wp:effectExtent l="0" t="0" r="0" b="635"/>
+            <wp:docPr id="760067308" name="Picture 4"/>
+            <wp:cNvGraphicFramePr>
+              <a:graphicFrameLocks xmlns:a="http://schemas.openxmlformats.org/drawingml/2006/main" noChangeAspect="1"/>
+            </wp:cNvGraphicFramePr>
+            <a:graphic xmlns:a="http://schemas.openxmlformats.org/drawingml/2006/main">
+              <a:graphicData uri="http://schemas.openxmlformats.org/drawingml/2006/picture">
+                <pic:pic xmlns:pic="http://schemas.openxmlformats.org/drawingml/2006/picture">
+                  <pic:nvPicPr>
+                    <pic:cNvPr id="760067308" name="Picture 760067308"/>
+                    <pic:cNvPicPr/>
+                  </pic:nvPicPr>
+                  <pic:blipFill>
+                    <a:blip r:embed="rId30">
+                      <a:extLst>
+                        <a:ext uri="{28A0092B-C50C-407E-A947-70E740481C1C}">
+                          <a14:useLocalDpi xmlns:a14="http://schemas.microsoft.com/office/drawing/2010/main" val="0"/>
+                        </a:ext>
+                      </a:extLst>
+                    </a:blip>
+                    <a:stretch>
+                      <a:fillRect/>
+                    </a:stretch>
+                  </pic:blipFill>
+                  <pic:spPr>
+                    <a:xfrm>
+                      <a:off x="0" y="0"/>
+                      <a:ext cx="5906770" cy="3923665"/>
+                    </a:xfrm>
+                    <a:prstGeom prst="rect">
+                      <a:avLst/>
+                    </a:prstGeom>
+                  </pic:spPr>
+                </pic:pic>
+              </a:graphicData>
+            </a:graphic>
+          </wp:inline>
+        </w:drawing>
+      </w:r>
+    </w:p>
+    <w:p>
+      <w:pPr>
+        <w:rPr>
+          <w:highlight w:val="yellow"/>
+        </w:rPr>
+      </w:pPr>
+      <w:r>
+        <w:rPr>
+          <w:rFonts w:hint="cs"/>
+          <w:highlight w:val="yellow"/>
+          <w:rtl/>
+        </w:rPr>
+        <w:t xml:space="preserve">יש לתקן </w:t>
+      </w:r>
+      <w:r>
+        <w:rPr>
+          <w:highlight w:val="yellow"/>
+        </w:rPr>
+        <w:t>DFD1</w:t>
+      </w:r>
+    </w:p>
+    <w:p>
+      <w:pPr>
+        <w:rPr>
+          <w:rtl/>
+        </w:rPr>
+      </w:pPr>
+      <w:r>
+        <w:rPr>
+          <w:rFonts w:hint="cs"/>
+          <w:highlight w:val="yellow"/>
+          <w:rtl/>
+        </w:rPr>
+        <w:t xml:space="preserve">לעשות ל </w:t>
+      </w:r>
+      <w:r>
+        <w:rPr>
+          <w:highlight w:val="yellow"/>
+        </w:rPr>
+        <w:t>Find Table</w:t>
+      </w:r>
+      <w:r>
+        <w:rPr>
+          <w:rFonts w:hint="cs"/>
+          <w:highlight w:val="yellow"/>
+          <w:rtl/>
+        </w:rPr>
+        <w:t xml:space="preserve"> ול </w:t>
+      </w:r>
+      <w:r>
+        <w:rPr>
+          <w:highlight w:val="yellow"/>
+        </w:rPr>
+        <w:t>Waiter Handler</w:t>
+      </w:r>
+      <w:r>
+        <w:rPr>
+          <w:rFonts w:hint="cs"/>
+          <w:highlight w:val="yellow"/>
+          <w:rtl/>
+        </w:rPr>
+        <w:t xml:space="preserve">  שני תרשימים של </w:t>
+      </w:r>
+      <w:r>
+        <w:rPr>
+          <w:highlight w:val="yellow"/>
+        </w:rPr>
+        <w:t>DFD1</w:t>
+      </w:r>
+      <w:r>
+        <w:rPr>
+          <w:rFonts w:hint="cs"/>
+          <w:highlight w:val="yellow"/>
+          <w:rtl/>
+        </w:rPr>
+        <w:t>.</w:t>
+      </w:r>
+      <w:r>
+        <w:rPr>
+          <w:rFonts w:hint="cs"/>
+          <w:rtl/>
+        </w:rPr>
+        <w:t xml:space="preserve"> </w:t>
+      </w:r>
+    </w:p>
+    <w:p/>
+    <w:p>
+      <w:pPr>
+        <w:pStyle w:val="Heading4"/>
+        <w:rPr>
           <w:b/>
           <w:bCs/>
+          <w:u w:val="single"/>
+          <w:rtl/>
+        </w:rPr>
+      </w:pPr>
+      <w:r>
+        <w:rPr>
           <w:i w:val="0"/>
           <w:iCs w:val="0"/>
           <w:color w:val="000000" w:themeColor="text1"/>
-          <w:sz w:val="24"/>
-          <w:szCs w:val="24"/>
-          <w:u w:val="single"/>
+          <w:rtl/>
           <w14:shadow w14:blurRad="38100" w14:dist="19050" w14:dir="2700000" w14:sx="100000" w14:sy="100000" w14:kx="0" w14:ky="0" w14:algn="tl">
             <w14:schemeClr w14:val="dk1">
               <w14:alpha w14:val="60000"/>
@@ -12409,165 +12628,6 @@
             <w14:round/>
           </w14:textOutline>
         </w:rPr>
-        <w:t>DFD0</w:t>
-      </w:r>
-    </w:p>
-    <w:p>
-      <w:pPr>
-        <w:rPr>
-          <w:rtl/>
-        </w:rPr>
-      </w:pPr>
-      <w:r>
-        <w:rPr>
-          <w:highlight w:val="green"/>
-          <w:rtl/>
-        </w:rPr>
-        <w:t>נבדק</w:t>
-      </w:r>
-    </w:p>
-    <w:p/>
-    <w:p>
-      <w:r>
-        <w:rPr>
-          <w:rFonts w:hint="cs"/>
-        </w:rPr>
-        <w:t>DFD</w:t>
-      </w:r>
-      <w:r>
-        <w:rPr>
-          <w:rFonts w:hint="cs"/>
-          <w:rtl/>
-        </w:rPr>
-        <w:t>1</w:t>
-      </w:r>
-      <w:r>
-        <w:t xml:space="preserve"> for – P2</w:t>
-      </w:r>
-      <w:r>
-        <w:t xml:space="preserve"> – </w:t>
-      </w:r>
-    </w:p>
-    <w:p>
-      <w:pPr>
-        <w:rPr>
-          <w:rFonts w:hint="cs"/>
-        </w:rPr>
-      </w:pPr>
-    </w:p>
-    <w:p>
-      <w:pPr>
-        <w:rPr>
-          <w:highlight w:val="yellow"/>
-        </w:rPr>
-      </w:pPr>
-      <w:r>
-        <w:rPr>
-          <w:rFonts w:hint="cs"/>
-          <w:highlight w:val="yellow"/>
-          <w:rtl/>
-        </w:rPr>
-        <w:t xml:space="preserve">יש לתקן </w:t>
-      </w:r>
-      <w:r>
-        <w:rPr>
-          <w:highlight w:val="yellow"/>
-        </w:rPr>
-        <w:t>DFD1</w:t>
-      </w:r>
-    </w:p>
-    <w:p>
-      <w:pPr>
-        <w:rPr>
-          <w:rtl/>
-        </w:rPr>
-      </w:pPr>
-      <w:r>
-        <w:rPr>
-          <w:rFonts w:hint="cs"/>
-          <w:highlight w:val="yellow"/>
-          <w:rtl/>
-        </w:rPr>
-        <w:t xml:space="preserve">לעשות ל </w:t>
-      </w:r>
-      <w:r>
-        <w:rPr>
-          <w:highlight w:val="yellow"/>
-        </w:rPr>
-        <w:t>Find Table</w:t>
-      </w:r>
-      <w:r>
-        <w:rPr>
-          <w:rFonts w:hint="cs"/>
-          <w:highlight w:val="yellow"/>
-          <w:rtl/>
-        </w:rPr>
-        <w:t xml:space="preserve"> ול </w:t>
-      </w:r>
-      <w:r>
-        <w:rPr>
-          <w:highlight w:val="yellow"/>
-        </w:rPr>
-        <w:t>Waiter Handler</w:t>
-      </w:r>
-      <w:r>
-        <w:rPr>
-          <w:rFonts w:hint="cs"/>
-          <w:highlight w:val="yellow"/>
-          <w:rtl/>
-        </w:rPr>
-        <w:t xml:space="preserve">  שני תרשימים של </w:t>
-      </w:r>
-      <w:r>
-        <w:rPr>
-          <w:highlight w:val="yellow"/>
-        </w:rPr>
-        <w:t>DFD1</w:t>
-      </w:r>
-      <w:r>
-        <w:rPr>
-          <w:rFonts w:hint="cs"/>
-          <w:highlight w:val="yellow"/>
-          <w:rtl/>
-        </w:rPr>
-        <w:t>.</w:t>
-      </w:r>
-      <w:r>
-        <w:rPr>
-          <w:rFonts w:hint="cs"/>
-          <w:rtl/>
-        </w:rPr>
-        <w:t xml:space="preserve"> </w:t>
-      </w:r>
-    </w:p>
-    <w:p/>
-    <w:p>
-      <w:pPr>
-        <w:pStyle w:val="4"/>
-        <w:rPr>
-          <w:b/>
-          <w:bCs/>
-          <w:u w:val="single"/>
-          <w:rtl/>
-        </w:rPr>
-      </w:pPr>
-      <w:r>
-        <w:rPr>
-          <w:i w:val="0"/>
-          <w:iCs w:val="0"/>
-          <w:color w:val="000000" w:themeColor="text1"/>
-          <w:rtl/>
-          <w14:shadow w14:blurRad="38100" w14:dist="19050" w14:dir="2700000" w14:sx="100000" w14:sy="100000" w14:kx="0" w14:ky="0" w14:algn="tl">
-            <w14:schemeClr w14:val="dk1">
-              <w14:alpha w14:val="60000"/>
-            </w14:schemeClr>
-          </w14:shadow>
-          <w14:textOutline w14:w="0" w14:cap="flat" w14:cmpd="sng" w14:algn="ctr">
-            <w14:noFill/>
-            <w14:prstDash w14:val="solid"/>
-            <w14:round/>
-          </w14:textOutline>
-        </w:rPr>
         <w:t>מילונים</w:t>
       </w:r>
     </w:p>
@@ -12611,7 +12671,7 @@
     </w:p>
     <w:tbl>
       <w:tblPr>
-        <w:tblStyle w:val="a6"/>
+        <w:tblStyle w:val="TableGrid0"/>
         <w:bidiVisual/>
         <w:tblW w:w="0" w:type="auto"/>
         <w:tblInd w:w="17" w:type="dxa"/>
@@ -12625,7 +12685,7 @@
       <w:tr>
         <w:tc>
           <w:tcPr>
-            <w:tcW w:w="3097" w:type="dxa"/>
+            <w:tcW w:w="3091" w:type="dxa"/>
             <w:shd w:val="clear" w:color="auto" w:fill="FFD966" w:themeFill="accent4" w:themeFillTint="99"/>
           </w:tcPr>
           <w:p>
@@ -12653,7 +12713,7 @@
         </w:tc>
         <w:tc>
           <w:tcPr>
-            <w:tcW w:w="3097" w:type="dxa"/>
+            <w:tcW w:w="3091" w:type="dxa"/>
             <w:shd w:val="clear" w:color="auto" w:fill="FFD966" w:themeFill="accent4" w:themeFillTint="99"/>
           </w:tcPr>
           <w:p>
@@ -12681,7 +12741,7 @@
         </w:tc>
         <w:tc>
           <w:tcPr>
-            <w:tcW w:w="3098" w:type="dxa"/>
+            <w:tcW w:w="3093" w:type="dxa"/>
             <w:shd w:val="clear" w:color="auto" w:fill="FFD966" w:themeFill="accent4" w:themeFillTint="99"/>
           </w:tcPr>
           <w:p>
@@ -12711,7 +12771,7 @@
       <w:tr>
         <w:tc>
           <w:tcPr>
-            <w:tcW w:w="3097" w:type="dxa"/>
+            <w:tcW w:w="3091" w:type="dxa"/>
           </w:tcPr>
           <w:p>
             <w:pPr>
@@ -12727,7 +12787,7 @@
         </w:tc>
         <w:tc>
           <w:tcPr>
-            <w:tcW w:w="3097" w:type="dxa"/>
+            <w:tcW w:w="3091" w:type="dxa"/>
           </w:tcPr>
           <w:p>
             <w:pPr>
@@ -12743,7 +12803,7 @@
         </w:tc>
         <w:tc>
           <w:tcPr>
-            <w:tcW w:w="3098" w:type="dxa"/>
+            <w:tcW w:w="3093" w:type="dxa"/>
           </w:tcPr>
           <w:p>
             <w:pPr>
@@ -12767,7 +12827,7 @@
       <w:tr>
         <w:tc>
           <w:tcPr>
-            <w:tcW w:w="3097" w:type="dxa"/>
+            <w:tcW w:w="3091" w:type="dxa"/>
           </w:tcPr>
           <w:p>
             <w:pPr>
@@ -12780,13 +12840,16 @@
               </w:rPr>
             </w:pPr>
             <w:r>
-              <w:t>E2</w:t>
-            </w:r>
-          </w:p>
-        </w:tc>
-        <w:tc>
-          <w:tcPr>
-            <w:tcW w:w="3097" w:type="dxa"/>
+              <w:t>E</w:t>
+            </w:r>
+            <w:r>
+              <w:t>2</w:t>
+            </w:r>
+          </w:p>
+        </w:tc>
+        <w:tc>
+          <w:tcPr>
+            <w:tcW w:w="3091" w:type="dxa"/>
           </w:tcPr>
           <w:p>
             <w:pPr>
@@ -12799,13 +12862,13 @@
               </w:rPr>
             </w:pPr>
             <w:r>
-              <w:t>Waiter</w:t>
-            </w:r>
-          </w:p>
-        </w:tc>
-        <w:tc>
-          <w:tcPr>
-            <w:tcW w:w="3098" w:type="dxa"/>
+              <w:t>Owner</w:t>
+            </w:r>
+          </w:p>
+        </w:tc>
+        <w:tc>
+          <w:tcPr>
+            <w:tcW w:w="3093" w:type="dxa"/>
           </w:tcPr>
           <w:p>
             <w:pPr>
@@ -12821,68 +12884,6 @@
               <w:rPr>
                 <w:rtl/>
               </w:rPr>
-              <w:t>ישות למלצר שעובד במסעדה</w:t>
-            </w:r>
-          </w:p>
-        </w:tc>
-      </w:tr>
-      <w:tr>
-        <w:tc>
-          <w:tcPr>
-            <w:tcW w:w="3097" w:type="dxa"/>
-          </w:tcPr>
-          <w:p>
-            <w:pPr>
-              <w:tabs>
-                <w:tab w:val="left" w:pos="1319"/>
-              </w:tabs>
-              <w:ind w:left="0" w:firstLine="0"/>
-              <w:rPr>
-                <w:rtl/>
-              </w:rPr>
-            </w:pPr>
-            <w:r>
-              <w:t>E3</w:t>
-            </w:r>
-          </w:p>
-        </w:tc>
-        <w:tc>
-          <w:tcPr>
-            <w:tcW w:w="3097" w:type="dxa"/>
-          </w:tcPr>
-          <w:p>
-            <w:pPr>
-              <w:tabs>
-                <w:tab w:val="left" w:pos="1319"/>
-              </w:tabs>
-              <w:ind w:left="0" w:firstLine="0"/>
-              <w:rPr>
-                <w:rtl/>
-              </w:rPr>
-            </w:pPr>
-            <w:r>
-              <w:t>Owner</w:t>
-            </w:r>
-          </w:p>
-        </w:tc>
-        <w:tc>
-          <w:tcPr>
-            <w:tcW w:w="3098" w:type="dxa"/>
-          </w:tcPr>
-          <w:p>
-            <w:pPr>
-              <w:tabs>
-                <w:tab w:val="left" w:pos="1319"/>
-              </w:tabs>
-              <w:ind w:left="0" w:firstLine="0"/>
-              <w:rPr>
-                <w:rtl/>
-              </w:rPr>
-            </w:pPr>
-            <w:r>
-              <w:rPr>
-                <w:rtl/>
-              </w:rPr>
               <w:t>ישות בעל מסעדה</w:t>
             </w:r>
           </w:p>
@@ -12931,7 +12932,7 @@
     </w:p>
     <w:tbl>
       <w:tblPr>
-        <w:tblStyle w:val="a6"/>
+        <w:tblStyle w:val="TableGrid0"/>
         <w:bidiVisual/>
         <w:tblW w:w="0" w:type="auto"/>
         <w:tblInd w:w="17" w:type="dxa"/>
@@ -13060,7 +13061,7 @@
               <w:rPr>
                 <w:lang w:bidi="ar-JO"/>
               </w:rPr>
-              <w:t>Login and signup</w:t>
+              <w:t>Find Table</w:t>
             </w:r>
           </w:p>
         </w:tc>
@@ -13075,14 +13076,44 @@
               </w:tabs>
               <w:ind w:left="0" w:firstLine="0"/>
               <w:rPr>
-                <w:rtl/>
-              </w:rPr>
-            </w:pPr>
-            <w:r>
-              <w:rPr>
-                <w:rtl/>
-              </w:rPr>
-              <w:t>תהליך אשר מנהל פעולות הכניסה וההרשמה של משתמשים מכל סוג</w:t>
+                <w:rFonts w:asciiTheme="minorHAnsi" w:hAnsiTheme="minorHAnsi" w:cstheme="minorBidi" w:hint="cs"/>
+                <w:rtl/>
+              </w:rPr>
+            </w:pPr>
+            <w:r>
+              <w:rPr>
+                <w:rtl/>
+              </w:rPr>
+              <w:t>תהליך אשר מנהל</w:t>
+            </w:r>
+            <w:r>
+              <w:rPr>
+                <w:rFonts w:hint="cs"/>
+                <w:rtl/>
+              </w:rPr>
+              <w:t xml:space="preserve"> הבאת השולחנים מה-</w:t>
+            </w:r>
+            <w:r>
+              <w:rPr>
+                <w:rFonts w:asciiTheme="minorHAnsi" w:hAnsiTheme="minorHAnsi" w:cstheme="minorBidi"/>
+                <w:lang w:bidi="ar-JO"/>
+              </w:rPr>
+              <w:t xml:space="preserve">Session </w:t>
+            </w:r>
+            <w:r>
+              <w:rPr>
+                <w:rFonts w:asciiTheme="minorHAnsi" w:hAnsiTheme="minorHAnsi" w:cstheme="minorBidi"/>
+                <w:lang w:bidi="ar-JO"/>
+              </w:rPr>
+              <w:lastRenderedPageBreak/>
+              <w:t>storage</w:t>
+            </w:r>
+            <w:r>
+              <w:rPr>
+                <w:rFonts w:asciiTheme="minorHAnsi" w:hAnsiTheme="minorHAnsi" w:cstheme="minorBidi" w:hint="cs"/>
+                <w:rtl/>
+              </w:rPr>
+              <w:t xml:space="preserve"> או ממסדי הניתונים במקרה והסועד הוא הסועד הראשון שהתחבר</w:t>
             </w:r>
           </w:p>
         </w:tc>
@@ -13100,7 +13131,8 @@
               <w:ind w:left="0" w:firstLine="0"/>
             </w:pPr>
             <w:r>
-              <w:t>P2</w:t>
+              <w:lastRenderedPageBreak/>
+              <w:t>P 2,6</w:t>
             </w:r>
           </w:p>
         </w:tc>
@@ -13119,7 +13151,7 @@
               </w:rPr>
             </w:pPr>
             <w:r>
-              <w:t>Table Data</w:t>
+              <w:t>Meal handler</w:t>
             </w:r>
           </w:p>
         </w:tc>
@@ -13134,23 +13166,32 @@
               </w:tabs>
               <w:ind w:left="0" w:firstLine="0"/>
               <w:rPr>
-                <w:rtl/>
-              </w:rPr>
-            </w:pPr>
-            <w:r>
-              <w:rPr>
-                <w:rtl/>
-              </w:rPr>
-              <w:t xml:space="preserve">תהליך המאפשר מניפולצית שולחנים במסעדה בדרכים שונים בין אם זה הוספת שולחן ע"י בעל או ישיבה על שולחת ע"י משתמש ותחילת </w:t>
-            </w:r>
-            <w:r>
-              <w:t>SESSION</w:t>
-            </w:r>
-            <w:r>
-              <w:rPr>
-                <w:rtl/>
-              </w:rPr>
-              <w:t xml:space="preserve"> עם מלצר אשר מטפל בשולחן</w:t>
+                <w:rFonts w:hint="cs"/>
+                <w:rtl/>
+              </w:rPr>
+            </w:pPr>
+            <w:r>
+              <w:rPr>
+                <w:rtl/>
+              </w:rPr>
+              <w:t xml:space="preserve">תהליך המאפשר </w:t>
+            </w:r>
+            <w:r>
+              <w:rPr>
+                <w:rFonts w:hint="cs"/>
+                <w:rtl/>
+              </w:rPr>
+              <w:t xml:space="preserve">פעולות </w:t>
+            </w:r>
+            <w:r>
+              <w:t>CRUD</w:t>
+            </w:r>
+            <w:r>
+              <w:rPr>
+                <w:rFonts w:hint="cs"/>
+                <w:rtl/>
+              </w:rPr>
+              <w:t xml:space="preserve"> על ארוחות יחד עם אפשרות ללקוח להזמין ארוחות</w:t>
             </w:r>
           </w:p>
         </w:tc>
@@ -13166,9 +13207,17 @@
                 <w:tab w:val="left" w:pos="1319"/>
               </w:tabs>
               <w:ind w:left="0" w:firstLine="0"/>
-            </w:pPr>
-            <w:r>
-              <w:t>P2.1</w:t>
+              <w:rPr>
+                <w:rFonts w:asciiTheme="minorHAnsi" w:hAnsiTheme="minorHAnsi" w:cstheme="minorBidi"/>
+                <w:lang w:bidi="ar-JO"/>
+              </w:rPr>
+            </w:pPr>
+            <w:r>
+              <w:rPr>
+                <w:rFonts w:asciiTheme="minorHAnsi" w:hAnsiTheme="minorHAnsi" w:cstheme="minorBidi"/>
+                <w:lang w:bidi="ar-JO"/>
+              </w:rPr>
+              <w:t>P3</w:t>
             </w:r>
           </w:p>
         </w:tc>
@@ -13184,7 +13233,7 @@
               <w:ind w:left="0" w:firstLine="0"/>
             </w:pPr>
             <w:r>
-              <w:t>Table Session</w:t>
+              <w:t>Special Request</w:t>
             </w:r>
           </w:p>
         </w:tc>
@@ -13206,25 +13255,14 @@
               <w:rPr>
                 <w:rtl/>
               </w:rPr>
-              <w:t xml:space="preserve">תהליך אשר מתאר איך עובד </w:t>
-            </w:r>
-            <w:r>
-              <w:t>SESSION</w:t>
-            </w:r>
-            <w:r>
-              <w:rPr>
-                <w:rtl/>
-              </w:rPr>
-              <w:t xml:space="preserve"> בין מלצר ומשתמש ב-</w:t>
-            </w:r>
-            <w:r>
-              <w:t>CONTEXT</w:t>
-            </w:r>
-            <w:r>
-              <w:rPr>
-                <w:rtl/>
-              </w:rPr>
-              <w:t xml:space="preserve"> של שולחן</w:t>
+              <w:t xml:space="preserve">תהליך אשר </w:t>
+            </w:r>
+            <w:r>
+              <w:rPr>
+                <w:rFonts w:hint="cs"/>
+                <w:rtl/>
+              </w:rPr>
+              <w:t>נותן ללקוח לשלוח הודעה למלצר בדבר אשר הוא דורש כגון "חשבון"</w:t>
             </w:r>
           </w:p>
         </w:tc>
@@ -13242,7 +13280,7 @@
               <w:ind w:left="0" w:firstLine="0"/>
             </w:pPr>
             <w:r>
-              <w:t>P2.2</w:t>
+              <w:t>P4</w:t>
             </w:r>
           </w:p>
         </w:tc>
@@ -13258,7 +13296,7 @@
               <w:ind w:left="0" w:firstLine="0"/>
             </w:pPr>
             <w:r>
-              <w:t>Session events</w:t>
+              <w:t>Payment</w:t>
             </w:r>
           </w:p>
         </w:tc>
@@ -13280,7 +13318,14 @@
               <w:rPr>
                 <w:rtl/>
               </w:rPr>
-              <w:t>תהליך שמתאר מאזיני תרחישים בין מלצר למשתמש</w:t>
+              <w:t>תהליך שמ</w:t>
+            </w:r>
+            <w:r>
+              <w:rPr>
+                <w:rFonts w:hint="cs"/>
+                <w:rtl/>
+              </w:rPr>
+              <w:t>חזיר תוצאת תשלום על ארוחה "שולם בהצלחה\סירוב" אם בעל הכרטיס שילם באשראי</w:t>
             </w:r>
           </w:p>
         </w:tc>
@@ -13298,7 +13343,7 @@
               <w:ind w:left="0" w:firstLine="0"/>
             </w:pPr>
             <w:r>
-              <w:t>P3</w:t>
+              <w:t>P5</w:t>
             </w:r>
           </w:p>
         </w:tc>
@@ -13313,11 +13358,12 @@
               </w:tabs>
               <w:ind w:left="0" w:firstLine="0"/>
               <w:rPr>
-                <w:rtl/>
-              </w:rPr>
-            </w:pPr>
-            <w:r>
-              <w:t>Worker Manager</w:t>
+                <w:rFonts w:hint="cs"/>
+                <w:rtl/>
+              </w:rPr>
+            </w:pPr>
+            <w:r>
+              <w:t>Waiter Handler</w:t>
             </w:r>
           </w:p>
         </w:tc>
@@ -13337,18 +13383,34 @@
             </w:pPr>
             <w:r>
               <w:rPr>
-                <w:rtl/>
-              </w:rPr>
-              <w:t>תהליך אחראי על ניהול עובדים ו-</w:t>
-            </w:r>
-            <w:r>
-              <w:t>SESSIONS</w:t>
-            </w:r>
-            <w:r>
-              <w:rPr>
-                <w:rtl/>
-              </w:rPr>
-              <w:t xml:space="preserve"> בין עובדים על מנת לסנכרן ולעדכן מידע בין עובדים בזמן אמת</w:t>
+                <w:rFonts w:hint="cs"/>
+                <w:rtl/>
+              </w:rPr>
+              <w:t>פעולה המאפשרת</w:t>
+            </w:r>
+            <w:r>
+              <w:rPr>
+                <w:rFonts w:hint="cs"/>
+                <w:rtl/>
+              </w:rPr>
+              <w:t xml:space="preserve"> לבעל מסעדה לבצע</w:t>
+            </w:r>
+            <w:r>
+              <w:rPr>
+                <w:rFonts w:hint="cs"/>
+                <w:rtl/>
+              </w:rPr>
+              <w:t xml:space="preserve"> פעולות </w:t>
+            </w:r>
+            <w:r>
+              <w:t>CRUD</w:t>
+            </w:r>
+            <w:r>
+              <w:rPr>
+                <w:rFonts w:hint="cs"/>
+                <w:rtl/>
+              </w:rPr>
+              <w:t xml:space="preserve"> על מלצרים</w:t>
             </w:r>
           </w:p>
         </w:tc>
@@ -13366,7 +13428,7 @@
               <w:ind w:left="0" w:firstLine="0"/>
             </w:pPr>
             <w:r>
-              <w:t>P3.1</w:t>
+              <w:t>P5.1</w:t>
             </w:r>
           </w:p>
         </w:tc>
@@ -13382,7 +13444,7 @@
               <w:ind w:left="0" w:firstLine="0"/>
             </w:pPr>
             <w:r>
-              <w:t>Owner functions</w:t>
+              <w:t>Add Waiter</w:t>
             </w:r>
           </w:p>
         </w:tc>
@@ -13422,7 +13484,13 @@
               <w:ind w:left="0" w:firstLine="0"/>
             </w:pPr>
             <w:r>
-              <w:t>P3.2</w:t>
+              <w:t>P</w:t>
+            </w:r>
+            <w:r>
+              <w:t>5</w:t>
+            </w:r>
+            <w:r>
+              <w:t>.2</w:t>
             </w:r>
           </w:p>
         </w:tc>
@@ -13438,7 +13506,10 @@
               <w:ind w:left="0" w:firstLine="0"/>
             </w:pPr>
             <w:r>
-              <w:t>Waiter functions</w:t>
+              <w:t>Remove</w:t>
+            </w:r>
+            <w:r>
+              <w:t xml:space="preserve"> Waiter</w:t>
             </w:r>
           </w:p>
         </w:tc>
@@ -13465,6 +13536,139 @@
           </w:p>
         </w:tc>
       </w:tr>
+      <w:tr>
+        <w:tc>
+          <w:tcPr>
+            <w:tcW w:w="3091" w:type="dxa"/>
+          </w:tcPr>
+          <w:p>
+            <w:pPr>
+              <w:tabs>
+                <w:tab w:val="left" w:pos="1319"/>
+              </w:tabs>
+              <w:ind w:left="0" w:firstLine="0"/>
+            </w:pPr>
+            <w:r>
+              <w:t>P5.</w:t>
+            </w:r>
+            <w:r>
+              <w:t>3</w:t>
+            </w:r>
+          </w:p>
+        </w:tc>
+        <w:tc>
+          <w:tcPr>
+            <w:tcW w:w="3091" w:type="dxa"/>
+          </w:tcPr>
+          <w:p>
+            <w:pPr>
+              <w:tabs>
+                <w:tab w:val="left" w:pos="1319"/>
+              </w:tabs>
+              <w:ind w:left="0" w:firstLine="0"/>
+            </w:pPr>
+            <w:r>
+              <w:t>Get</w:t>
+            </w:r>
+            <w:r>
+              <w:t xml:space="preserve"> Waiter</w:t>
+            </w:r>
+            <w:r>
+              <w:t>s</w:t>
+            </w:r>
+          </w:p>
+        </w:tc>
+        <w:tc>
+          <w:tcPr>
+            <w:tcW w:w="3093" w:type="dxa"/>
+          </w:tcPr>
+          <w:p>
+            <w:pPr>
+              <w:tabs>
+                <w:tab w:val="left" w:pos="1319"/>
+              </w:tabs>
+              <w:ind w:left="0" w:firstLine="0"/>
+              <w:rPr>
+                <w:rtl/>
+              </w:rPr>
+            </w:pPr>
+            <w:r>
+              <w:rPr>
+                <w:rtl/>
+              </w:rPr>
+              <w:t>תהליך שמתאר פונקציות של בעל מסעדה</w:t>
+            </w:r>
+          </w:p>
+        </w:tc>
+      </w:tr>
+      <w:tr>
+        <w:tc>
+          <w:tcPr>
+            <w:tcW w:w="3091" w:type="dxa"/>
+          </w:tcPr>
+          <w:p>
+            <w:pPr>
+              <w:tabs>
+                <w:tab w:val="left" w:pos="1319"/>
+              </w:tabs>
+              <w:ind w:left="0" w:firstLine="0"/>
+            </w:pPr>
+            <w:r>
+              <w:t>P7</w:t>
+            </w:r>
+          </w:p>
+        </w:tc>
+        <w:tc>
+          <w:tcPr>
+            <w:tcW w:w="3091" w:type="dxa"/>
+          </w:tcPr>
+          <w:p>
+            <w:pPr>
+              <w:tabs>
+                <w:tab w:val="left" w:pos="1319"/>
+              </w:tabs>
+              <w:ind w:left="0" w:firstLine="0"/>
+            </w:pPr>
+            <w:r>
+              <w:t>Table handler</w:t>
+            </w:r>
+          </w:p>
+        </w:tc>
+        <w:tc>
+          <w:tcPr>
+            <w:tcW w:w="3093" w:type="dxa"/>
+          </w:tcPr>
+          <w:p>
+            <w:pPr>
+              <w:tabs>
+                <w:tab w:val="left" w:pos="1319"/>
+              </w:tabs>
+              <w:ind w:left="0" w:firstLine="0"/>
+              <w:rPr>
+                <w:rFonts w:hint="cs"/>
+                <w:rtl/>
+              </w:rPr>
+            </w:pPr>
+            <w:r>
+              <w:rPr>
+                <w:rFonts w:hint="cs"/>
+                <w:rtl/>
+              </w:rPr>
+              <w:t xml:space="preserve">פעולות </w:t>
+            </w:r>
+            <w:r>
+              <w:t>CRUD</w:t>
+            </w:r>
+            <w:r>
+              <w:rPr>
+                <w:rFonts w:hint="cs"/>
+                <w:rtl/>
+              </w:rPr>
+              <w:t xml:space="preserve"> על שולחנות</w:t>
+            </w:r>
+          </w:p>
+        </w:tc>
+      </w:tr>
     </w:tbl>
     <w:p>
       <w:pPr>
@@ -13500,7 +13704,7 @@
     </w:p>
     <w:tbl>
       <w:tblPr>
-        <w:tblStyle w:val="a6"/>
+        <w:tblStyle w:val="TableGrid0"/>
         <w:bidiVisual/>
         <w:tblW w:w="0" w:type="auto"/>
         <w:tblInd w:w="17" w:type="dxa"/>
@@ -13626,7 +13830,7 @@
               <w:ind w:left="0" w:firstLine="0"/>
             </w:pPr>
             <w:r>
-              <w:t>User</w:t>
+              <w:t>Tables</w:t>
             </w:r>
           </w:p>
         </w:tc>
@@ -13646,158 +13850,72 @@
             </w:r>
             <w:r>
               <w:br/>
-              <w:t>name</w:t>
-            </w:r>
-            <w:r>
-              <w:br/>
-              <w:t>email</w:t>
-            </w:r>
-            <w:r>
-              <w:br/>
-              <w:t>password</w:t>
-            </w:r>
-            <w:r>
-              <w:br/>
-            </w:r>
-            <w:r>
-              <w:lastRenderedPageBreak/>
-              <w:t>date</w:t>
-            </w:r>
-            <w:r>
-              <w:br/>
-              <w:t>phone</w:t>
-            </w:r>
-          </w:p>
-        </w:tc>
-      </w:tr>
-      <w:tr>
-        <w:tc>
-          <w:tcPr>
-            <w:tcW w:w="3089" w:type="dxa"/>
-          </w:tcPr>
+            </w:r>
+            <w:r>
+              <w:t>tableNumber</w:t>
+            </w:r>
+          </w:p>
           <w:p>
             <w:pPr>
               <w:tabs>
                 <w:tab w:val="left" w:pos="1319"/>
               </w:tabs>
               <w:ind w:left="0" w:firstLine="0"/>
-              <w:rPr>
-                <w:rtl/>
-              </w:rPr>
-            </w:pPr>
-            <w:r>
-              <w:lastRenderedPageBreak/>
-              <w:t>D</w:t>
-            </w:r>
-            <w:r>
-              <w:t>2</w:t>
-            </w:r>
-          </w:p>
-        </w:tc>
-        <w:tc>
-          <w:tcPr>
-            <w:tcW w:w="3090" w:type="dxa"/>
-          </w:tcPr>
+            </w:pPr>
+            <w:r>
+              <w:t>Capacity</w:t>
+            </w:r>
+          </w:p>
           <w:p>
             <w:pPr>
               <w:tabs>
                 <w:tab w:val="left" w:pos="1319"/>
               </w:tabs>
               <w:ind w:left="0" w:firstLine="0"/>
-              <w:rPr>
-                <w:rtl/>
-              </w:rPr>
-            </w:pPr>
-            <w:r>
-              <w:t>Waiter</w:t>
-            </w:r>
-          </w:p>
-        </w:tc>
-        <w:tc>
-          <w:tcPr>
-            <w:tcW w:w="3096" w:type="dxa"/>
-          </w:tcPr>
+            </w:pPr>
+            <w:r>
+              <w:t>waiterId</w:t>
+            </w:r>
+          </w:p>
           <w:p>
             <w:pPr>
               <w:tabs>
                 <w:tab w:val="left" w:pos="1319"/>
               </w:tabs>
               <w:ind w:left="0" w:firstLine="0"/>
-              <w:rPr>
-                <w:rtl/>
-              </w:rPr>
-            </w:pPr>
-            <w:r>
-              <w:t>Id</w:t>
-            </w:r>
-            <w:r>
-              <w:br/>
-              <w:t>name</w:t>
-            </w:r>
-            <w:r>
-              <w:br/>
-              <w:t>email</w:t>
-            </w:r>
-            <w:r>
-              <w:br/>
-              <w:t>password</w:t>
-            </w:r>
-            <w:r>
-              <w:br/>
-              <w:t>date</w:t>
-            </w:r>
-            <w:r>
-              <w:br/>
-              <w:t>phone</w:t>
-            </w:r>
-          </w:p>
-        </w:tc>
-      </w:tr>
-      <w:tr>
-        <w:tc>
-          <w:tcPr>
-            <w:tcW w:w="3089" w:type="dxa"/>
-          </w:tcPr>
+            </w:pPr>
+            <w:r>
+              <w:t>userId</w:t>
+            </w:r>
+          </w:p>
           <w:p>
             <w:pPr>
               <w:tabs>
                 <w:tab w:val="left" w:pos="1319"/>
               </w:tabs>
               <w:ind w:left="0" w:firstLine="0"/>
-              <w:rPr>
-                <w:rtl/>
-              </w:rPr>
-            </w:pPr>
-            <w:r>
-              <w:t>D</w:t>
-            </w:r>
-            <w:r>
-              <w:t>3</w:t>
-            </w:r>
-          </w:p>
-        </w:tc>
-        <w:tc>
-          <w:tcPr>
-            <w:tcW w:w="3090" w:type="dxa"/>
-          </w:tcPr>
+            </w:pPr>
+            <w:r>
+              <w:t>isOccupied</w:t>
+            </w:r>
+          </w:p>
           <w:p>
             <w:pPr>
               <w:tabs>
                 <w:tab w:val="left" w:pos="1319"/>
               </w:tabs>
               <w:ind w:left="0" w:firstLine="0"/>
-              <w:rPr>
-                <w:rtl/>
-              </w:rPr>
-            </w:pPr>
-            <w:r>
-              <w:t>Owner</w:t>
-            </w:r>
-          </w:p>
-        </w:tc>
-        <w:tc>
-          <w:tcPr>
-            <w:tcW w:w="3096" w:type="dxa"/>
+            </w:pPr>
+            <w:r>
+              <w:t>isWindowSide</w:t>
+            </w:r>
+          </w:p>
+        </w:tc>
+      </w:tr>
+      <w:tr>
+        <w:tc>
+          <w:tcPr>
+            <w:tcW w:w="3089" w:type="dxa"/>
           </w:tcPr>
           <w:p>
             <w:pPr>
@@ -13810,39 +13928,16 @@
               </w:rPr>
             </w:pPr>
             <w:r>
-              <w:t>Id</w:t>
-            </w:r>
-            <w:r>
-              <w:br/>
-              <w:t>name</w:t>
-            </w:r>
-            <w:r>
-              <w:br/>
-              <w:t>email</w:t>
-            </w:r>
-            <w:r>
-              <w:br/>
-              <w:t>password</w:t>
-            </w:r>
-            <w:r>
-              <w:br/>
-              <w:t>date</w:t>
-            </w:r>
-            <w:r>
-              <w:br/>
-              <w:t>phone</w:t>
-            </w:r>
-            <w:r>
-              <w:br/>
-              <w:t>restraurantNumber</w:t>
-            </w:r>
-          </w:p>
-        </w:tc>
-      </w:tr>
-      <w:tr>
-        <w:tc>
-          <w:tcPr>
-            <w:tcW w:w="3089" w:type="dxa"/>
+              <w:t>D</w:t>
+            </w:r>
+            <w:r>
+              <w:t>2</w:t>
+            </w:r>
+          </w:p>
+        </w:tc>
+        <w:tc>
+          <w:tcPr>
+            <w:tcW w:w="3090" w:type="dxa"/>
           </w:tcPr>
           <w:p>
             <w:pPr>
@@ -13850,15 +13945,18 @@
                 <w:tab w:val="left" w:pos="1319"/>
               </w:tabs>
               <w:ind w:left="0" w:firstLine="0"/>
-            </w:pPr>
-            <w:r>
-              <w:t>D4</w:t>
-            </w:r>
-          </w:p>
-        </w:tc>
-        <w:tc>
-          <w:tcPr>
-            <w:tcW w:w="3090" w:type="dxa"/>
+              <w:rPr>
+                <w:rtl/>
+              </w:rPr>
+            </w:pPr>
+            <w:r>
+              <w:t>Order</w:t>
+            </w:r>
+          </w:p>
+        </w:tc>
+        <w:tc>
+          <w:tcPr>
+            <w:tcW w:w="3096" w:type="dxa"/>
           </w:tcPr>
           <w:p>
             <w:pPr>
@@ -13868,14 +13966,9 @@
               <w:ind w:left="0" w:firstLine="0"/>
             </w:pPr>
             <w:r>
-              <w:t>Meals</w:t>
-            </w:r>
-          </w:p>
-        </w:tc>
-        <w:tc>
-          <w:tcPr>
-            <w:tcW w:w="3096" w:type="dxa"/>
-          </w:tcPr>
+              <w:t>TanleNumber</w:t>
+            </w:r>
+          </w:p>
           <w:p>
             <w:pPr>
               <w:tabs>
@@ -13884,6 +13977,93 @@
               <w:ind w:left="0" w:firstLine="0"/>
             </w:pPr>
             <w:r>
+              <w:t>Meals</w:t>
+            </w:r>
+          </w:p>
+          <w:p>
+            <w:pPr>
+              <w:tabs>
+                <w:tab w:val="left" w:pos="1319"/>
+              </w:tabs>
+              <w:ind w:left="0" w:firstLine="0"/>
+            </w:pPr>
+            <w:r>
+              <w:t>Quantities</w:t>
+            </w:r>
+          </w:p>
+          <w:p>
+            <w:pPr>
+              <w:tabs>
+                <w:tab w:val="left" w:pos="1319"/>
+              </w:tabs>
+              <w:ind w:left="0" w:firstLine="0"/>
+              <w:rPr>
+                <w:rtl/>
+              </w:rPr>
+            </w:pPr>
+            <w:r>
+              <w:t>TotalPrice</w:t>
+            </w:r>
+          </w:p>
+        </w:tc>
+      </w:tr>
+      <w:tr>
+        <w:tc>
+          <w:tcPr>
+            <w:tcW w:w="3089" w:type="dxa"/>
+          </w:tcPr>
+          <w:p>
+            <w:pPr>
+              <w:tabs>
+                <w:tab w:val="left" w:pos="1319"/>
+              </w:tabs>
+              <w:ind w:left="0" w:firstLine="0"/>
+              <w:rPr>
+                <w:rtl/>
+              </w:rPr>
+            </w:pPr>
+            <w:r>
+              <w:t>D</w:t>
+            </w:r>
+            <w:r>
+              <w:t>3</w:t>
+            </w:r>
+          </w:p>
+        </w:tc>
+        <w:tc>
+          <w:tcPr>
+            <w:tcW w:w="3090" w:type="dxa"/>
+          </w:tcPr>
+          <w:p>
+            <w:pPr>
+              <w:tabs>
+                <w:tab w:val="left" w:pos="1319"/>
+              </w:tabs>
+              <w:ind w:left="0" w:firstLine="0"/>
+              <w:rPr>
+                <w:rtl/>
+              </w:rPr>
+            </w:pPr>
+            <w:r>
+              <w:t>Waiter</w:t>
+            </w:r>
+          </w:p>
+        </w:tc>
+        <w:tc>
+          <w:tcPr>
+            <w:tcW w:w="3096" w:type="dxa"/>
+          </w:tcPr>
+          <w:p>
+            <w:pPr>
+              <w:tabs>
+                <w:tab w:val="left" w:pos="1319"/>
+              </w:tabs>
+              <w:ind w:left="0" w:firstLine="0"/>
+              <w:rPr>
+                <w:rtl/>
+              </w:rPr>
+            </w:pPr>
+            <w:r>
               <w:t>Id</w:t>
             </w:r>
             <w:r>
@@ -13892,7 +14072,19 @@
             </w:r>
             <w:r>
               <w:br/>
-              <w:t>price</w:t>
+              <w:t>email</w:t>
+            </w:r>
+            <w:r>
+              <w:br/>
+              <w:t>password</w:t>
+            </w:r>
+            <w:r>
+              <w:br/>
+              <w:t>date</w:t>
+            </w:r>
+            <w:r>
+              <w:br/>
+              <w:t>phone</w:t>
             </w:r>
           </w:p>
         </w:tc>
@@ -13928,7 +14120,7 @@
     </w:p>
     <w:tbl>
       <w:tblPr>
-        <w:tblStyle w:val="a6"/>
+        <w:tblStyle w:val="TableGrid0"/>
         <w:bidiVisual/>
         <w:tblW w:w="0" w:type="auto"/>
         <w:tblInd w:w="17" w:type="dxa"/>
@@ -14306,6 +14498,7 @@
               </w:rPr>
             </w:pPr>
             <w:r>
+              <w:lastRenderedPageBreak/>
               <w:t>F3</w:t>
             </w:r>
           </w:p>
@@ -15292,9 +15485,6 @@
             </w:r>
             <w:r>
               <w:br/>
-            </w:r>
-            <w:r>
-              <w:lastRenderedPageBreak/>
               <w:t>numberOfSeats</w:t>
             </w:r>
             <w:r>
@@ -15318,7 +15508,6 @@
               <w:ind w:left="0" w:firstLine="0"/>
             </w:pPr>
             <w:r>
-              <w:lastRenderedPageBreak/>
               <w:t>F4</w:t>
             </w:r>
           </w:p>
@@ -15969,13 +16158,20 @@
                 <w:lang w:bidi="ar-JO"/>
               </w:rPr>
               <w:br/>
-              <w:t>phoneNumber</w:t>
             </w:r>
             <w:r>
               <w:rPr>
                 <w:rFonts w:asciiTheme="minorHAnsi" w:hAnsiTheme="minorHAnsi" w:cstheme="minorBidi"/>
                 <w:lang w:bidi="ar-JO"/>
               </w:rPr>
+              <w:lastRenderedPageBreak/>
+              <w:t>phoneNumber</w:t>
+            </w:r>
+            <w:r>
+              <w:rPr>
+                <w:rFonts w:asciiTheme="minorHAnsi" w:hAnsiTheme="minorHAnsi" w:cstheme="minorBidi"/>
+                <w:lang w:bidi="ar-JO"/>
+              </w:rPr>
               <w:br/>
               <w:t>dateOfBirth</w:t>
             </w:r>
@@ -15992,6 +16188,7 @@
               <w:ind w:left="0" w:firstLine="0"/>
             </w:pPr>
             <w:r>
+              <w:lastRenderedPageBreak/>
               <w:t>F2</w:t>
             </w:r>
           </w:p>
@@ -16741,7 +16938,6 @@
               <w:ind w:left="0" w:firstLine="0"/>
             </w:pPr>
             <w:r>
-              <w:lastRenderedPageBreak/>
               <w:t>F9</w:t>
             </w:r>
           </w:p>
@@ -17093,7 +17289,7 @@
     </w:p>
     <w:p>
       <w:pPr>
-        <w:pStyle w:val="1"/>
+        <w:pStyle w:val="Heading1"/>
         <w:rPr>
           <w:sz w:val="24"/>
           <w:szCs w:val="24"/>
@@ -17127,7 +17323,7 @@
     </w:p>
     <w:p>
       <w:pPr>
-        <w:pStyle w:val="1"/>
+        <w:pStyle w:val="Heading1"/>
         <w:rPr>
           <w:sz w:val="24"/>
           <w:szCs w:val="24"/>
@@ -17167,7 +17363,7 @@
     </w:p>
     <w:p>
       <w:pPr>
-        <w:pStyle w:val="1"/>
+        <w:pStyle w:val="Heading1"/>
         <w:rPr>
           <w:sz w:val="36"/>
           <w:szCs w:val="36"/>
@@ -17176,7 +17372,7 @@
       </w:pPr>
       <w:r>
         <w:rPr>
-          <w:rStyle w:val="10"/>
+          <w:rStyle w:val="Heading1Char"/>
           <w:sz w:val="24"/>
           <w:szCs w:val="24"/>
           <w:u w:val="single"/>
@@ -17186,7 +17382,7 @@
       </w:r>
       <w:r>
         <w:rPr>
-          <w:rStyle w:val="10"/>
+          <w:rStyle w:val="Heading1Char"/>
           <w:sz w:val="24"/>
           <w:szCs w:val="24"/>
           <w:u w:val="single"/>
@@ -17203,7 +17399,7 @@
     </w:p>
     <w:p>
       <w:pPr>
-        <w:pStyle w:val="1"/>
+        <w:pStyle w:val="Heading1"/>
         <w:rPr>
           <w:sz w:val="24"/>
           <w:szCs w:val="24"/>
@@ -17223,7 +17419,7 @@
     </w:p>
     <w:p>
       <w:pPr>
-        <w:pStyle w:val="1"/>
+        <w:pStyle w:val="Heading1"/>
         <w:rPr>
           <w:sz w:val="24"/>
           <w:szCs w:val="24"/>
@@ -17244,15 +17440,15 @@
     <w:p/>
     <w:p>
       <w:pPr>
-        <w:pStyle w:val="1"/>
-        <w:rPr>
-          <w:rStyle w:val="10"/>
-          <w:rtl/>
-        </w:rPr>
-      </w:pPr>
-      <w:r>
-        <w:rPr>
-          <w:rStyle w:val="10"/>
+        <w:pStyle w:val="Heading1"/>
+        <w:rPr>
+          <w:rStyle w:val="Heading1Char"/>
+          <w:rtl/>
+        </w:rPr>
+      </w:pPr>
+      <w:r>
+        <w:rPr>
+          <w:rStyle w:val="Heading1Char"/>
           <w:rFonts w:hint="cs"/>
           <w:rtl/>
         </w:rPr>
@@ -17260,7 +17456,7 @@
       </w:r>
       <w:r>
         <w:rPr>
-          <w:rStyle w:val="10"/>
+          <w:rStyle w:val="Heading1Char"/>
           <w:rtl/>
         </w:rPr>
         <w:t xml:space="preserve"> תכנית עבודה ושלבים למימוש הפרויקט</w:t>
@@ -17268,7 +17464,7 @@
     </w:p>
     <w:tbl>
       <w:tblPr>
-        <w:tblStyle w:val="a6"/>
+        <w:tblStyle w:val="TableGrid0"/>
         <w:bidiVisual/>
         <w:tblW w:w="0" w:type="auto"/>
         <w:tblInd w:w="17" w:type="dxa"/>
@@ -17446,6 +17642,7 @@
                 <w:rFonts w:hint="cs"/>
                 <w:rtl/>
               </w:rPr>
+              <w:lastRenderedPageBreak/>
               <w:t>3.</w:t>
             </w:r>
           </w:p>
@@ -17746,7 +17943,7 @@
                     <pic:cNvPicPr/>
                   </pic:nvPicPr>
                   <pic:blipFill>
-                    <a:blip r:embed="rId29" cstate="print">
+                    <a:blip r:embed="rId31" cstate="print">
                       <a:extLst>
                         <a:ext uri="{28A0092B-C50C-407E-A947-70E740481C1C}">
                           <a14:useLocalDpi xmlns:a14="http://schemas.microsoft.com/office/drawing/2010/main" val="0"/>
@@ -18068,7 +18265,7 @@
           <w:szCs w:val="26"/>
         </w:rPr>
         <w:drawing>
-          <wp:anchor distT="0" distB="0" distL="114300" distR="114300" simplePos="0" relativeHeight="251723776" behindDoc="0" locked="0" layoutInCell="1" allowOverlap="1" wp14:anchorId="100BCFFA" wp14:editId="411766EB">
+          <wp:anchor distT="0" distB="0" distL="114300" distR="114300" simplePos="0" relativeHeight="251723776" behindDoc="0" locked="0" layoutInCell="1" allowOverlap="1" wp14:anchorId="100BCFFA" wp14:editId="061E90EB">
             <wp:simplePos x="0" y="0"/>
             <wp:positionH relativeFrom="column">
               <wp:posOffset>3941005</wp:posOffset>
@@ -18093,7 +18290,7 @@
                     </pic:cNvPicPr>
                   </pic:nvPicPr>
                   <pic:blipFill>
-                    <a:blip r:embed="rId30" cstate="print">
+                    <a:blip r:embed="rId8" cstate="print">
                       <a:extLst>
                         <a:ext uri="{28A0092B-C50C-407E-A947-70E740481C1C}">
                           <a14:useLocalDpi xmlns:a14="http://schemas.microsoft.com/office/drawing/2010/main" val="0"/>
@@ -18327,15 +18524,14 @@
           <w:tab w:val="left" w:pos="1319"/>
         </w:tabs>
         <w:rPr>
-          <w:rFonts w:hint="cs"/>
           <w:rtl/>
         </w:rPr>
       </w:pPr>
     </w:p>
     <w:sectPr>
-      <w:footerReference w:type="even" r:id="rId31"/>
-      <w:footerReference w:type="default" r:id="rId32"/>
-      <w:footerReference w:type="first" r:id="rId33"/>
+      <w:footerReference w:type="even" r:id="rId32"/>
+      <w:footerReference w:type="default" r:id="rId33"/>
+      <w:footerReference w:type="first" r:id="rId34"/>
       <w:pgSz w:w="11906" w:h="16841"/>
       <w:pgMar w:top="724" w:right="1462" w:bottom="289" w:left="1142" w:header="720" w:footer="720" w:gutter="0"/>
       <w:cols w:space="720"/>
@@ -19279,7 +19475,7 @@
     <w:lvl w:ilvl="0">
       <w:start w:val="1"/>
       <w:numFmt w:val="decimal"/>
-      <w:pStyle w:val="1"/>
+      <w:pStyle w:val="Heading1"/>
       <w:lvlText w:val="%1."/>
       <w:lvlJc w:val="left"/>
       <w:pPr>
@@ -19304,7 +19500,7 @@
     <w:lvl w:ilvl="1">
       <w:start w:val="1"/>
       <w:numFmt w:val="decimal"/>
-      <w:pStyle w:val="2"/>
+      <w:pStyle w:val="Heading2"/>
       <w:lvlText w:val="%1.%2."/>
       <w:lvlJc w:val="left"/>
       <w:pPr>
@@ -20072,7 +20268,7 @@
     <w:lvl w:ilvl="0" w:tplc="63366A04">
       <w:start w:val="1"/>
       <w:numFmt w:val="hebrew1"/>
-      <w:pStyle w:val="3"/>
+      <w:pStyle w:val="Heading3"/>
       <w:lvlText w:val="%1."/>
       <w:lvlJc w:val="left"/>
       <w:pPr>
@@ -20940,10 +21136,10 @@
     <w:lsdException w:name="Unresolved Mention" w:semiHidden="1" w:unhideWhenUsed="1"/>
     <w:lsdException w:name="Smart Link" w:semiHidden="1" w:unhideWhenUsed="1"/>
   </w:latentStyles>
-  <w:style w:type="paragraph" w:default="1" w:styleId="a">
+  <w:style w:type="paragraph" w:default="1" w:styleId="Normal">
     <w:name w:val="Normal"/>
     <w:qFormat/>
-    <w:rsid w:val="007A041A"/>
+    <w:rsid w:val="00CD54BF"/>
     <w:pPr>
       <w:bidi/>
       <w:spacing w:after="0"/>
@@ -20956,11 +21152,11 @@
       <w:szCs w:val="28"/>
     </w:rPr>
   </w:style>
-  <w:style w:type="paragraph" w:styleId="1">
+  <w:style w:type="paragraph" w:styleId="Heading1">
     <w:name w:val="heading 1"/>
-    <w:basedOn w:val="a"/>
-    <w:next w:val="a"/>
-    <w:link w:val="10"/>
+    <w:basedOn w:val="Normal"/>
+    <w:next w:val="Normal"/>
+    <w:link w:val="Heading1Char"/>
     <w:uiPriority w:val="9"/>
     <w:qFormat/>
     <w:rsid w:val="001F4C7D"/>
@@ -20977,11 +21173,11 @@
       <w:szCs w:val="26"/>
     </w:rPr>
   </w:style>
-  <w:style w:type="paragraph" w:styleId="2">
+  <w:style w:type="paragraph" w:styleId="Heading2">
     <w:name w:val="heading 2"/>
-    <w:basedOn w:val="a"/>
-    <w:next w:val="a"/>
-    <w:link w:val="20"/>
+    <w:basedOn w:val="Normal"/>
+    <w:next w:val="Normal"/>
+    <w:link w:val="Heading2Char"/>
     <w:uiPriority w:val="9"/>
     <w:unhideWhenUsed/>
     <w:qFormat/>
@@ -20998,11 +21194,11 @@
       <w:szCs w:val="26"/>
     </w:rPr>
   </w:style>
-  <w:style w:type="paragraph" w:styleId="3">
+  <w:style w:type="paragraph" w:styleId="Heading3">
     <w:name w:val="heading 3"/>
-    <w:basedOn w:val="a"/>
-    <w:next w:val="a"/>
-    <w:link w:val="30"/>
+    <w:basedOn w:val="Normal"/>
+    <w:next w:val="Normal"/>
+    <w:link w:val="Heading3Char"/>
     <w:uiPriority w:val="9"/>
     <w:unhideWhenUsed/>
     <w:qFormat/>
@@ -21021,11 +21217,11 @@
       <w:u w:val="single" w:color="000000"/>
     </w:rPr>
   </w:style>
-  <w:style w:type="paragraph" w:styleId="4">
+  <w:style w:type="paragraph" w:styleId="Heading4">
     <w:name w:val="heading 4"/>
-    <w:basedOn w:val="a"/>
-    <w:next w:val="a"/>
-    <w:link w:val="40"/>
+    <w:basedOn w:val="Normal"/>
+    <w:next w:val="Normal"/>
+    <w:link w:val="Heading4Char"/>
     <w:uiPriority w:val="9"/>
     <w:unhideWhenUsed/>
     <w:qFormat/>
@@ -21043,13 +21239,13 @@
       <w:color w:val="2E74B5" w:themeColor="accent1" w:themeShade="BF"/>
     </w:rPr>
   </w:style>
-  <w:style w:type="character" w:default="1" w:styleId="a0">
+  <w:style w:type="character" w:default="1" w:styleId="DefaultParagraphFont">
     <w:name w:val="Default Paragraph Font"/>
     <w:uiPriority w:val="1"/>
     <w:semiHidden/>
     <w:unhideWhenUsed/>
   </w:style>
-  <w:style w:type="table" w:default="1" w:styleId="a1">
+  <w:style w:type="table" w:default="1" w:styleId="TableNormal">
     <w:name w:val="Normal Table"/>
     <w:uiPriority w:val="99"/>
     <w:semiHidden/>
@@ -21064,7 +21260,7 @@
       </w:tblCellMar>
     </w:tblPr>
   </w:style>
-  <w:style w:type="numbering" w:default="1" w:styleId="a2">
+  <w:style w:type="numbering" w:default="1" w:styleId="NoList">
     <w:name w:val="No List"/>
     <w:uiPriority w:val="99"/>
     <w:semiHidden/>
@@ -21084,9 +21280,9 @@
       </w:tblCellMar>
     </w:tblPr>
   </w:style>
-  <w:style w:type="paragraph" w:styleId="a3">
+  <w:style w:type="paragraph" w:styleId="ListParagraph">
     <w:name w:val="List Paragraph"/>
-    <w:basedOn w:val="a"/>
+    <w:basedOn w:val="Normal"/>
     <w:uiPriority w:val="34"/>
     <w:qFormat/>
     <w:rsid w:val="00CC3D20"/>
@@ -21101,10 +21297,10 @@
       <w:sz w:val="22"/>
     </w:rPr>
   </w:style>
-  <w:style w:type="paragraph" w:styleId="a4">
+  <w:style w:type="paragraph" w:styleId="Header">
     <w:name w:val="header"/>
-    <w:basedOn w:val="a"/>
-    <w:link w:val="a5"/>
+    <w:basedOn w:val="Normal"/>
+    <w:link w:val="HeaderChar"/>
     <w:uiPriority w:val="99"/>
     <w:unhideWhenUsed/>
     <w:rsid w:val="00F25502"/>
@@ -21116,10 +21312,10 @@
       <w:spacing w:line="240" w:lineRule="auto"/>
     </w:pPr>
   </w:style>
-  <w:style w:type="character" w:customStyle="1" w:styleId="a5">
-    <w:name w:val="כותרת עליונה תו"/>
-    <w:basedOn w:val="a0"/>
-    <w:link w:val="a4"/>
+  <w:style w:type="character" w:customStyle="1" w:styleId="HeaderChar">
+    <w:name w:val="Header Char"/>
+    <w:basedOn w:val="DefaultParagraphFont"/>
+    <w:link w:val="Header"/>
     <w:uiPriority w:val="99"/>
     <w:rsid w:val="00F25502"/>
     <w:rPr>
@@ -21128,9 +21324,9 @@
       <w:sz w:val="26"/>
     </w:rPr>
   </w:style>
-  <w:style w:type="table" w:styleId="a6">
+  <w:style w:type="table" w:styleId="TableGrid0">
     <w:name w:val="Table Grid"/>
-    <w:basedOn w:val="a1"/>
+    <w:basedOn w:val="TableNormal"/>
     <w:uiPriority w:val="39"/>
     <w:rsid w:val="00E015AA"/>
     <w:pPr>
@@ -21149,7 +21345,7 @@
   </w:style>
   <w:style w:type="character" w:styleId="Hyperlink">
     <w:name w:val="Hyperlink"/>
-    <w:basedOn w:val="a0"/>
+    <w:basedOn w:val="DefaultParagraphFont"/>
     <w:uiPriority w:val="99"/>
     <w:unhideWhenUsed/>
     <w:rsid w:val="000D261B"/>
@@ -21158,10 +21354,10 @@
       <w:u w:val="single"/>
     </w:rPr>
   </w:style>
-  <w:style w:type="paragraph" w:styleId="a7">
+  <w:style w:type="paragraph" w:styleId="BalloonText">
     <w:name w:val="Balloon Text"/>
-    <w:basedOn w:val="a"/>
-    <w:link w:val="a8"/>
+    <w:basedOn w:val="Normal"/>
+    <w:link w:val="BalloonTextChar"/>
     <w:uiPriority w:val="99"/>
     <w:semiHidden/>
     <w:unhideWhenUsed/>
@@ -21175,10 +21371,10 @@
       <w:szCs w:val="16"/>
     </w:rPr>
   </w:style>
-  <w:style w:type="character" w:customStyle="1" w:styleId="a8">
-    <w:name w:val="טקסט בלונים תו"/>
-    <w:basedOn w:val="a0"/>
-    <w:link w:val="a7"/>
+  <w:style w:type="character" w:customStyle="1" w:styleId="BalloonTextChar">
+    <w:name w:val="Balloon Text Char"/>
+    <w:basedOn w:val="DefaultParagraphFont"/>
+    <w:link w:val="BalloonText"/>
     <w:uiPriority w:val="99"/>
     <w:semiHidden/>
     <w:rsid w:val="00F8613E"/>
@@ -21189,10 +21385,10 @@
       <w:szCs w:val="16"/>
     </w:rPr>
   </w:style>
-  <w:style w:type="paragraph" w:styleId="HTML">
+  <w:style w:type="paragraph" w:styleId="HTMLPreformatted">
     <w:name w:val="HTML Preformatted"/>
-    <w:basedOn w:val="a"/>
-    <w:link w:val="HTML0"/>
+    <w:basedOn w:val="Normal"/>
+    <w:link w:val="HTMLPreformattedChar"/>
     <w:uiPriority w:val="99"/>
     <w:semiHidden/>
     <w:unhideWhenUsed/>
@@ -21227,10 +21423,10 @@
       <w:szCs w:val="20"/>
     </w:rPr>
   </w:style>
-  <w:style w:type="character" w:customStyle="1" w:styleId="HTML0">
-    <w:name w:val="HTML מעוצב מראש תו"/>
-    <w:basedOn w:val="a0"/>
-    <w:link w:val="HTML"/>
+  <w:style w:type="character" w:customStyle="1" w:styleId="HTMLPreformattedChar">
+    <w:name w:val="HTML Preformatted Char"/>
+    <w:basedOn w:val="DefaultParagraphFont"/>
+    <w:link w:val="HTMLPreformatted"/>
     <w:uiPriority w:val="99"/>
     <w:semiHidden/>
     <w:rsid w:val="00F83B4F"/>
@@ -21240,10 +21436,10 @@
       <w:szCs w:val="20"/>
     </w:rPr>
   </w:style>
-  <w:style w:type="character" w:customStyle="1" w:styleId="10">
-    <w:name w:val="כותרת 1 תו"/>
-    <w:basedOn w:val="a0"/>
-    <w:link w:val="1"/>
+  <w:style w:type="character" w:customStyle="1" w:styleId="Heading1Char">
+    <w:name w:val="Heading 1 Char"/>
+    <w:basedOn w:val="DefaultParagraphFont"/>
+    <w:link w:val="Heading1"/>
     <w:uiPriority w:val="9"/>
     <w:rsid w:val="001F4C7D"/>
     <w:rPr>
@@ -21255,10 +21451,10 @@
       <w:szCs w:val="26"/>
     </w:rPr>
   </w:style>
-  <w:style w:type="character" w:customStyle="1" w:styleId="20">
-    <w:name w:val="כותרת 2 תו"/>
-    <w:basedOn w:val="a0"/>
-    <w:link w:val="2"/>
+  <w:style w:type="character" w:customStyle="1" w:styleId="Heading2Char">
+    <w:name w:val="Heading 2 Char"/>
+    <w:basedOn w:val="DefaultParagraphFont"/>
+    <w:link w:val="Heading2"/>
     <w:uiPriority w:val="9"/>
     <w:rsid w:val="001F4C7D"/>
     <w:rPr>
@@ -21268,10 +21464,10 @@
       <w:szCs w:val="26"/>
     </w:rPr>
   </w:style>
-  <w:style w:type="character" w:customStyle="1" w:styleId="30">
-    <w:name w:val="כותרת 3 תו"/>
-    <w:basedOn w:val="a0"/>
-    <w:link w:val="3"/>
+  <w:style w:type="character" w:customStyle="1" w:styleId="Heading3Char">
+    <w:name w:val="Heading 3 Char"/>
+    <w:basedOn w:val="DefaultParagraphFont"/>
+    <w:link w:val="Heading3"/>
     <w:uiPriority w:val="9"/>
     <w:rsid w:val="001F4C7D"/>
     <w:rPr>
@@ -21286,7 +21482,7 @@
   </w:style>
   <w:style w:type="paragraph" w:customStyle="1" w:styleId="fs-1p4">
     <w:name w:val="fs-1p4"/>
-    <w:basedOn w:val="a"/>
+    <w:basedOn w:val="Normal"/>
     <w:rsid w:val="00A3556A"/>
     <w:pPr>
       <w:bidi w:val="0"/>
@@ -21302,7 +21498,7 @@
   </w:style>
   <w:style w:type="character" w:styleId="FollowedHyperlink">
     <w:name w:val="FollowedHyperlink"/>
-    <w:basedOn w:val="a0"/>
+    <w:basedOn w:val="DefaultParagraphFont"/>
     <w:uiPriority w:val="99"/>
     <w:semiHidden/>
     <w:unhideWhenUsed/>
@@ -21312,9 +21508,9 @@
       <w:u w:val="single"/>
     </w:rPr>
   </w:style>
-  <w:style w:type="character" w:customStyle="1" w:styleId="11">
+  <w:style w:type="character" w:customStyle="1" w:styleId="1">
     <w:name w:val="אזכור לא מזוהה1"/>
-    <w:basedOn w:val="a0"/>
+    <w:basedOn w:val="DefaultParagraphFont"/>
     <w:uiPriority w:val="99"/>
     <w:semiHidden/>
     <w:unhideWhenUsed/>
@@ -21324,7 +21520,7 @@
       <w:shd w:val="clear" w:color="auto" w:fill="E1DFDD"/>
     </w:rPr>
   </w:style>
-  <w:style w:type="paragraph" w:styleId="a9">
+  <w:style w:type="paragraph" w:styleId="NoSpacing">
     <w:name w:val="No Spacing"/>
     <w:uiPriority w:val="1"/>
     <w:qFormat/>
@@ -21341,10 +21537,10 @@
       <w:szCs w:val="28"/>
     </w:rPr>
   </w:style>
-  <w:style w:type="character" w:customStyle="1" w:styleId="40">
-    <w:name w:val="כותרת 4 תו"/>
-    <w:basedOn w:val="a0"/>
-    <w:link w:val="4"/>
+  <w:style w:type="character" w:customStyle="1" w:styleId="Heading4Char">
+    <w:name w:val="Heading 4 Char"/>
+    <w:basedOn w:val="DefaultParagraphFont"/>
+    <w:link w:val="Heading4"/>
     <w:uiPriority w:val="9"/>
     <w:rsid w:val="00437B77"/>
     <w:rPr>

</xml_diff>

<commit_message>
done maintaining order until ready
</commit_message>
<xml_diff>
--- a/word file/קובץ תשובת המרצה לעבודה 24140.docx
+++ b/word file/קובץ תשובת המרצה לעבודה 24140.docx
@@ -79,7 +79,25 @@
           <w:szCs w:val="24"/>
           <w:rtl/>
         </w:rPr>
-        <w:t xml:space="preserve"> חוזר מנהל מה"ט – </w:t>
+        <w:t xml:space="preserve"> חוזר מנהל </w:t>
+      </w:r>
+      <w:proofErr w:type="spellStart"/>
+      <w:r>
+        <w:rPr>
+          <w:sz w:val="24"/>
+          <w:szCs w:val="24"/>
+          <w:rtl/>
+        </w:rPr>
+        <w:t>מה"ט</w:t>
+      </w:r>
+      <w:proofErr w:type="spellEnd"/>
+      <w:r>
+        <w:rPr>
+          <w:sz w:val="24"/>
+          <w:szCs w:val="24"/>
+          <w:rtl/>
+        </w:rPr>
+        <w:t xml:space="preserve"> – </w:t>
       </w:r>
       <w:r>
         <w:rPr>
@@ -629,6 +647,7 @@
         </w:rPr>
         <w:t xml:space="preserve">שם המכללה  </w:t>
       </w:r>
+      <w:proofErr w:type="spellStart"/>
       <w:r>
         <w:rPr>
           <w:sz w:val="24"/>
@@ -636,7 +655,17 @@
           <w:u w:val="single" w:color="000000"/>
           <w:rtl/>
         </w:rPr>
-        <w:t xml:space="preserve">המכללה הטכנולוגית נוף הגליל </w:t>
+        <w:t>המכללה</w:t>
+      </w:r>
+      <w:proofErr w:type="spellEnd"/>
+      <w:r>
+        <w:rPr>
+          <w:sz w:val="24"/>
+          <w:szCs w:val="24"/>
+          <w:u w:val="single" w:color="000000"/>
+          <w:rtl/>
+        </w:rPr>
+        <w:t xml:space="preserve"> הטכנולוגית נוף הגליל </w:t>
       </w:r>
       <w:r>
         <w:rPr>
@@ -1188,12 +1217,21 @@
                 <w:szCs w:val="24"/>
               </w:rPr>
             </w:pPr>
-            <w:r>
-              <w:rPr>
-                <w:sz w:val="24"/>
-                <w:szCs w:val="24"/>
-              </w:rPr>
-              <w:t>Bsc / Mba</w:t>
+            <w:proofErr w:type="spellStart"/>
+            <w:r>
+              <w:rPr>
+                <w:sz w:val="24"/>
+                <w:szCs w:val="24"/>
+              </w:rPr>
+              <w:t>Bsc</w:t>
+            </w:r>
+            <w:proofErr w:type="spellEnd"/>
+            <w:r>
+              <w:rPr>
+                <w:sz w:val="24"/>
+                <w:szCs w:val="24"/>
+              </w:rPr>
+              <w:t xml:space="preserve"> / Mba</w:t>
             </w:r>
           </w:p>
         </w:tc>
@@ -1242,13 +1280,23 @@
                 <w:szCs w:val="24"/>
               </w:rPr>
             </w:pPr>
-            <w:r>
-              <w:rPr>
-                <w:sz w:val="24"/>
-                <w:szCs w:val="24"/>
-                <w:rtl/>
-              </w:rPr>
-              <w:t xml:space="preserve">יקינטון 23 חיפה </w:t>
+            <w:proofErr w:type="spellStart"/>
+            <w:r>
+              <w:rPr>
+                <w:sz w:val="24"/>
+                <w:szCs w:val="24"/>
+                <w:rtl/>
+              </w:rPr>
+              <w:t>יקינטון</w:t>
+            </w:r>
+            <w:proofErr w:type="spellEnd"/>
+            <w:r>
+              <w:rPr>
+                <w:sz w:val="24"/>
+                <w:szCs w:val="24"/>
+                <w:rtl/>
+              </w:rPr>
+              <w:t xml:space="preserve"> 23 חיפה </w:t>
             </w:r>
           </w:p>
         </w:tc>
@@ -1480,8 +1528,18 @@
           <w:szCs w:val="24"/>
           <w:rtl/>
         </w:rPr>
-        <w:t>חתימת הסטודנט               חתימת המנחה האישי           חתימת הגורם המקצועי מטעם מה"ט</w:t>
-      </w:r>
+        <w:t xml:space="preserve">חתימת הסטודנט               חתימת המנחה האישי           חתימת הגורם המקצועי מטעם </w:t>
+      </w:r>
+      <w:proofErr w:type="spellStart"/>
+      <w:r>
+        <w:rPr>
+          <w:sz w:val="24"/>
+          <w:szCs w:val="24"/>
+          <w:rtl/>
+        </w:rPr>
+        <w:t>מה"ט</w:t>
+      </w:r>
+      <w:proofErr w:type="spellEnd"/>
     </w:p>
     <w:p>
       <w:pPr>
@@ -3399,6 +3457,7 @@
               </w:rPr>
               <w:t xml:space="preserve"> של  </w:t>
             </w:r>
+            <w:proofErr w:type="spellStart"/>
             <w:r>
               <w:rPr>
                 <w:sz w:val="24"/>
@@ -3406,6 +3465,7 @@
               </w:rPr>
               <w:t>BCrypt</w:t>
             </w:r>
+            <w:proofErr w:type="spellEnd"/>
             <w:r>
               <w:rPr>
                 <w:sz w:val="24"/>
@@ -6361,7 +6421,27 @@
                 <w:szCs w:val="24"/>
                 <w:rtl/>
               </w:rPr>
-              <w:t>פרטי שולחנות המסעדה (כמה אנשים יכולים לשבת וכו..)</w:t>
+              <w:t xml:space="preserve">פרטי שולחנות המסעדה (כמה אנשים יכולים לשבת </w:t>
+            </w:r>
+            <w:proofErr w:type="spellStart"/>
+            <w:r>
+              <w:rPr>
+                <w:rFonts w:ascii="David" w:hAnsi="David" w:cs="David"/>
+                <w:sz w:val="24"/>
+                <w:szCs w:val="24"/>
+                <w:rtl/>
+              </w:rPr>
+              <w:t>וכו</w:t>
+            </w:r>
+            <w:proofErr w:type="spellEnd"/>
+            <w:r>
+              <w:rPr>
+                <w:rFonts w:ascii="David" w:hAnsi="David" w:cs="David"/>
+                <w:sz w:val="24"/>
+                <w:szCs w:val="24"/>
+                <w:rtl/>
+              </w:rPr>
+              <w:t>..)</w:t>
             </w:r>
             <w:r>
               <w:rPr>
@@ -7002,7 +7082,27 @@
                 <w:szCs w:val="24"/>
                 <w:rtl/>
               </w:rPr>
-              <w:t xml:space="preserve"> נניח שהמסעדה כוללת 5 שולחנות ממוספרות מ 1-5 אם בעל בא למחוק את שולחן 2 שולחן 2 נמחק שולחן 3 הופך לשולחן 2 שולחן 4 ל-3 וכו...</w:t>
+              <w:t xml:space="preserve"> נניח שהמסעדה כוללת 5 שולחנות ממוספרות מ 1-5 אם בעל בא למחוק את שולחן 2 שולחן 2 נמחק שולחן 3 הופך לשולחן 2 שולחן 4 ל-3 </w:t>
+            </w:r>
+            <w:proofErr w:type="spellStart"/>
+            <w:r>
+              <w:rPr>
+                <w:rFonts w:hint="cs"/>
+                <w:sz w:val="24"/>
+                <w:szCs w:val="24"/>
+                <w:rtl/>
+              </w:rPr>
+              <w:t>וכו</w:t>
+            </w:r>
+            <w:proofErr w:type="spellEnd"/>
+            <w:r>
+              <w:rPr>
+                <w:rFonts w:hint="cs"/>
+                <w:sz w:val="24"/>
+                <w:szCs w:val="24"/>
+                <w:rtl/>
+              </w:rPr>
+              <w:t>...</w:t>
             </w:r>
           </w:p>
         </w:tc>
@@ -8085,7 +8185,23 @@
           <w:rFonts w:ascii="David" w:hAnsi="David" w:cs="David"/>
           <w:rtl/>
         </w:rPr>
-        <w:t xml:space="preserve"> תוכנה לוויזווליזאציאת בסיס נתונים</w:t>
+        <w:t xml:space="preserve"> תוכנה </w:t>
+      </w:r>
+      <w:proofErr w:type="spellStart"/>
+      <w:r>
+        <w:rPr>
+          <w:rFonts w:ascii="David" w:hAnsi="David" w:cs="David"/>
+          <w:rtl/>
+        </w:rPr>
+        <w:t>לוויזווליזאציאת</w:t>
+      </w:r>
+      <w:proofErr w:type="spellEnd"/>
+      <w:r>
+        <w:rPr>
+          <w:rFonts w:ascii="David" w:hAnsi="David" w:cs="David"/>
+          <w:rtl/>
+        </w:rPr>
+        <w:t xml:space="preserve"> בסיס נתונים</w:t>
       </w:r>
     </w:p>
     <w:p>
@@ -8100,6 +8216,7 @@
           <w:lang w:bidi="ar-SA"/>
         </w:rPr>
       </w:pPr>
+      <w:proofErr w:type="spellStart"/>
       <w:r>
         <w:rPr>
           <w:rFonts w:ascii="David" w:hAnsi="David" w:cs="David"/>
@@ -8107,6 +8224,7 @@
         </w:rPr>
         <w:t>MailjetAPI</w:t>
       </w:r>
+      <w:proofErr w:type="spellEnd"/>
       <w:r>
         <w:rPr>
           <w:rFonts w:ascii="David" w:hAnsi="David" w:cs="David"/>
@@ -8263,7 +8381,21 @@
         <w:rPr>
           <w:rtl/>
         </w:rPr>
-        <w:t>: ספריה לתכנות ממשקי משתמש לאיפון ולאנדרואיד בחרתי אותה בגלל פילוסופיאת ה-</w:t>
+        <w:t xml:space="preserve">: ספריה לתכנות ממשקי משתמש לאיפון ולאנדרואיד בחרתי אותה בגלל </w:t>
+      </w:r>
+      <w:proofErr w:type="spellStart"/>
+      <w:r>
+        <w:rPr>
+          <w:rtl/>
+        </w:rPr>
+        <w:t>פילוסופיאת</w:t>
+      </w:r>
+      <w:proofErr w:type="spellEnd"/>
+      <w:r>
+        <w:rPr>
+          <w:rtl/>
+        </w:rPr>
+        <w:t xml:space="preserve"> ה-</w:t>
       </w:r>
       <w:r>
         <w:rPr>
@@ -8610,6 +8742,7 @@
         </w:rPr>
         <w:t xml:space="preserve">מחלקת </w:t>
       </w:r>
+      <w:proofErr w:type="spellStart"/>
       <w:r>
         <w:rPr>
           <w:b/>
@@ -8627,6 +8760,7 @@
         </w:rPr>
         <w:t>ocketService</w:t>
       </w:r>
+      <w:proofErr w:type="spellEnd"/>
       <w:r>
         <w:rPr>
           <w:b/>
@@ -8661,7 +8795,21 @@
         <w:rPr>
           <w:rtl/>
         </w:rPr>
-        <w:t xml:space="preserve"> כגון אם משתמש ישב על שולחן התרחיש יסמן את השולחן כ-"לו פנוי" אצל שאר המשתמשים. השירות הזה גם מספק פונקציונאליות למלצר לארח שולחן לבדוק דרישות משתמש וכו...</w:t>
+        <w:t xml:space="preserve"> כגון אם משתמש ישב על שולחן התרחיש יסמן את השולחן כ-"לו פנוי" אצל שאר המשתמשים. השירות הזה גם מספק פונקציונאליות למלצר לארח שולחן לבדוק דרישות משתמש </w:t>
+      </w:r>
+      <w:proofErr w:type="spellStart"/>
+      <w:r>
+        <w:rPr>
+          <w:rtl/>
+        </w:rPr>
+        <w:t>וכו</w:t>
+      </w:r>
+      <w:proofErr w:type="spellEnd"/>
+      <w:r>
+        <w:rPr>
+          <w:rtl/>
+        </w:rPr>
+        <w:t>...</w:t>
       </w:r>
     </w:p>
     <w:p>
@@ -8689,6 +8837,7 @@
         </w:rPr>
         <w:t xml:space="preserve">מחלקת </w:t>
       </w:r>
+      <w:proofErr w:type="spellStart"/>
       <w:r>
         <w:rPr>
           <w:b/>
@@ -8698,6 +8847,7 @@
         </w:rPr>
         <w:t>OwnerController</w:t>
       </w:r>
+      <w:proofErr w:type="spellEnd"/>
       <w:r>
         <w:rPr>
           <w:b/>
@@ -8769,6 +8919,7 @@
         </w:rPr>
         <w:t xml:space="preserve">מחלקת </w:t>
       </w:r>
+      <w:proofErr w:type="spellStart"/>
       <w:r>
         <w:rPr>
           <w:b/>
@@ -8778,6 +8929,7 @@
         </w:rPr>
         <w:t>SecuirityManager</w:t>
       </w:r>
+      <w:proofErr w:type="spellEnd"/>
       <w:r>
         <w:rPr>
           <w:b/>
@@ -10869,6 +11021,7 @@
         </w:rPr>
         <w:tab/>
       </w:r>
+      <w:proofErr w:type="spellStart"/>
       <w:r>
         <w:rPr>
           <w:rFonts w:hint="cs"/>
@@ -10879,6 +11032,7 @@
         </w:rPr>
         <w:t>נבדק</w:t>
       </w:r>
+      <w:proofErr w:type="spellEnd"/>
     </w:p>
     <w:p>
       <w:pPr>
@@ -11148,11 +11302,19 @@
         </w:rPr>
         <w:t xml:space="preserve"> : </w:t>
       </w:r>
-      <w:r>
-        <w:rPr>
-          <w:rtl/>
-        </w:rPr>
-        <w:t>פריימוורק ליצירת אפליקציות רשת ושרתים ב</w:t>
+      <w:proofErr w:type="spellStart"/>
+      <w:r>
+        <w:rPr>
+          <w:rtl/>
+        </w:rPr>
+        <w:t>פריימוורק</w:t>
+      </w:r>
+      <w:proofErr w:type="spellEnd"/>
+      <w:r>
+        <w:rPr>
+          <w:rtl/>
+        </w:rPr>
+        <w:t xml:space="preserve"> ליצירת אפליקציות רשת ושרתים ב</w:t>
       </w:r>
       <w:r>
         <w:t>-Node.js.</w:t>
@@ -11187,7 +11349,21 @@
         <w:rPr>
           <w:rtl/>
         </w:rPr>
-        <w:t>מנגנון אבטחה לניהול בקשות ממקורות שונים ולמניעת בעיות גישה בין דומיינים שונים</w:t>
+        <w:t xml:space="preserve">מנגנון אבטחה לניהול בקשות ממקורות שונים ולמניעת בעיות גישה בין </w:t>
+      </w:r>
+      <w:proofErr w:type="spellStart"/>
+      <w:r>
+        <w:rPr>
+          <w:rtl/>
+        </w:rPr>
+        <w:t>דומיינים</w:t>
+      </w:r>
+      <w:proofErr w:type="spellEnd"/>
+      <w:r>
+        <w:rPr>
+          <w:rtl/>
+        </w:rPr>
+        <w:t xml:space="preserve"> שונים</w:t>
       </w:r>
       <w:r>
         <w:t>.</w:t>
@@ -11655,7 +11831,15 @@
           <w:u w:val="single"/>
         </w:rPr>
         <w:lastRenderedPageBreak/>
-        <w:t>Sequence Diagram</w:t>
+        <w:t xml:space="preserve">Sequence </w:t>
+      </w:r>
+      <w:r>
+        <w:rPr>
+          <w:sz w:val="24"/>
+          <w:szCs w:val="24"/>
+          <w:u w:val="single"/>
+        </w:rPr>
+        <w:t>Diagram</w:t>
       </w:r>
       <w:r>
         <w:rPr>
@@ -11665,7 +11849,7 @@
           <w:u w:val="single"/>
           <w:rtl/>
         </w:rPr>
-        <w:t xml:space="preserve"> :</w:t>
+        <w:t>:</w:t>
       </w:r>
       <w:r>
         <w:rPr>
@@ -12562,7 +12746,25 @@
           <w:highlight w:val="yellow"/>
           <w:rtl/>
         </w:rPr>
-        <w:t xml:space="preserve"> ול </w:t>
+        <w:t xml:space="preserve"> </w:t>
+      </w:r>
+      <w:proofErr w:type="spellStart"/>
+      <w:r>
+        <w:rPr>
+          <w:rFonts w:hint="cs"/>
+          <w:highlight w:val="yellow"/>
+          <w:rtl/>
+        </w:rPr>
+        <w:t>ול</w:t>
+      </w:r>
+      <w:proofErr w:type="spellEnd"/>
+      <w:r>
+        <w:rPr>
+          <w:rFonts w:hint="cs"/>
+          <w:highlight w:val="yellow"/>
+          <w:rtl/>
+        </w:rPr>
+        <w:t xml:space="preserve"> </w:t>
       </w:r>
       <w:r>
         <w:rPr>
@@ -13076,7 +13278,7 @@
               </w:tabs>
               <w:ind w:left="0" w:firstLine="0"/>
               <w:rPr>
-                <w:rFonts w:asciiTheme="minorHAnsi" w:hAnsiTheme="minorHAnsi" w:cstheme="minorBidi" w:hint="cs"/>
+                <w:rFonts w:asciiTheme="minorHAnsi" w:hAnsiTheme="minorHAnsi" w:cstheme="minorBidi"/>
                 <w:rtl/>
               </w:rPr>
             </w:pPr>
@@ -13113,7 +13315,23 @@
                 <w:rFonts w:asciiTheme="minorHAnsi" w:hAnsiTheme="minorHAnsi" w:cstheme="minorBidi" w:hint="cs"/>
                 <w:rtl/>
               </w:rPr>
-              <w:t xml:space="preserve"> או ממסדי הניתונים במקרה והסועד הוא הסועד הראשון שהתחבר</w:t>
+              <w:t xml:space="preserve"> או ממסדי </w:t>
+            </w:r>
+            <w:proofErr w:type="spellStart"/>
+            <w:r>
+              <w:rPr>
+                <w:rFonts w:asciiTheme="minorHAnsi" w:hAnsiTheme="minorHAnsi" w:cstheme="minorBidi" w:hint="cs"/>
+                <w:rtl/>
+              </w:rPr>
+              <w:t>הניתונים</w:t>
+            </w:r>
+            <w:proofErr w:type="spellEnd"/>
+            <w:r>
+              <w:rPr>
+                <w:rFonts w:asciiTheme="minorHAnsi" w:hAnsiTheme="minorHAnsi" w:cstheme="minorBidi" w:hint="cs"/>
+                <w:rtl/>
+              </w:rPr>
+              <w:t xml:space="preserve"> במקרה והסועד הוא הסועד הראשון שהתחבר</w:t>
             </w:r>
           </w:p>
         </w:tc>
@@ -13166,7 +13384,6 @@
               </w:tabs>
               <w:ind w:left="0" w:firstLine="0"/>
               <w:rPr>
-                <w:rFonts w:hint="cs"/>
                 <w:rtl/>
               </w:rPr>
             </w:pPr>
@@ -13358,7 +13575,6 @@
               </w:tabs>
               <w:ind w:left="0" w:firstLine="0"/>
               <w:rPr>
-                <w:rFonts w:hint="cs"/>
                 <w:rtl/>
               </w:rPr>
             </w:pPr>
@@ -13506,10 +13722,7 @@
               <w:ind w:left="0" w:firstLine="0"/>
             </w:pPr>
             <w:r>
-              <w:t>Remove</w:t>
-            </w:r>
-            <w:r>
-              <w:t xml:space="preserve"> Waiter</w:t>
+              <w:t>Remove Waiter</w:t>
             </w:r>
           </w:p>
         </w:tc>
@@ -13549,10 +13762,7 @@
               <w:ind w:left="0" w:firstLine="0"/>
             </w:pPr>
             <w:r>
-              <w:t>P5.</w:t>
-            </w:r>
-            <w:r>
-              <w:t>3</w:t>
+              <w:t>P5.3</w:t>
             </w:r>
           </w:p>
         </w:tc>
@@ -13568,13 +13778,7 @@
               <w:ind w:left="0" w:firstLine="0"/>
             </w:pPr>
             <w:r>
-              <w:t>Get</w:t>
-            </w:r>
-            <w:r>
-              <w:t xml:space="preserve"> Waiter</w:t>
-            </w:r>
-            <w:r>
-              <w:t>s</w:t>
+              <w:t>Get Waiters</w:t>
             </w:r>
           </w:p>
         </w:tc>
@@ -13645,7 +13849,6 @@
               </w:tabs>
               <w:ind w:left="0" w:firstLine="0"/>
               <w:rPr>
-                <w:rFonts w:hint="cs"/>
                 <w:rtl/>
               </w:rPr>
             </w:pPr>
@@ -13851,9 +14054,11 @@
             <w:r>
               <w:br/>
             </w:r>
+            <w:proofErr w:type="spellStart"/>
             <w:r>
               <w:t>tableNumber</w:t>
             </w:r>
+            <w:proofErr w:type="spellEnd"/>
           </w:p>
           <w:p>
             <w:pPr>
@@ -13873,9 +14078,11 @@
               </w:tabs>
               <w:ind w:left="0" w:firstLine="0"/>
             </w:pPr>
+            <w:proofErr w:type="spellStart"/>
             <w:r>
               <w:t>waiterId</w:t>
             </w:r>
+            <w:proofErr w:type="spellEnd"/>
           </w:p>
           <w:p>
             <w:pPr>
@@ -13884,9 +14091,11 @@
               </w:tabs>
               <w:ind w:left="0" w:firstLine="0"/>
             </w:pPr>
+            <w:proofErr w:type="spellStart"/>
             <w:r>
               <w:t>userId</w:t>
             </w:r>
+            <w:proofErr w:type="spellEnd"/>
           </w:p>
           <w:p>
             <w:pPr>
@@ -13895,9 +14104,11 @@
               </w:tabs>
               <w:ind w:left="0" w:firstLine="0"/>
             </w:pPr>
+            <w:proofErr w:type="spellStart"/>
             <w:r>
               <w:t>isOccupied</w:t>
             </w:r>
+            <w:proofErr w:type="spellEnd"/>
           </w:p>
           <w:p>
             <w:pPr>
@@ -13906,9 +14117,11 @@
               </w:tabs>
               <w:ind w:left="0" w:firstLine="0"/>
             </w:pPr>
+            <w:proofErr w:type="spellStart"/>
             <w:r>
               <w:t>isWindowSide</w:t>
             </w:r>
+            <w:proofErr w:type="spellEnd"/>
           </w:p>
         </w:tc>
       </w:tr>
@@ -13965,9 +14178,11 @@
               </w:tabs>
               <w:ind w:left="0" w:firstLine="0"/>
             </w:pPr>
+            <w:proofErr w:type="spellStart"/>
             <w:r>
               <w:t>TanleNumber</w:t>
             </w:r>
+            <w:proofErr w:type="spellEnd"/>
           </w:p>
           <w:p>
             <w:pPr>
@@ -14001,9 +14216,11 @@
                 <w:rtl/>
               </w:rPr>
             </w:pPr>
+            <w:proofErr w:type="spellStart"/>
             <w:r>
               <w:t>TotalPrice</w:t>
             </w:r>
+            <w:proofErr w:type="spellEnd"/>
           </w:p>
         </w:tc>
       </w:tr>
@@ -14917,16 +15134,32 @@
                 <w:lang w:bidi="ar-JO"/>
               </w:rPr>
               <w:br/>
-              <w:t>DateOfBirth</w:t>
-            </w:r>
+            </w:r>
+            <w:proofErr w:type="spellStart"/>
             <w:r>
               <w:rPr>
                 <w:rFonts w:asciiTheme="majorBidi" w:hAnsiTheme="majorBidi" w:cstheme="majorBidi"/>
                 <w:lang w:bidi="ar-JO"/>
               </w:rPr>
+              <w:t>DateOfBirth</w:t>
+            </w:r>
+            <w:proofErr w:type="spellEnd"/>
+            <w:r>
+              <w:rPr>
+                <w:rFonts w:asciiTheme="majorBidi" w:hAnsiTheme="majorBidi" w:cstheme="majorBidi"/>
+                <w:lang w:bidi="ar-JO"/>
+              </w:rPr>
               <w:br/>
+            </w:r>
+            <w:proofErr w:type="spellStart"/>
+            <w:r>
+              <w:rPr>
+                <w:rFonts w:asciiTheme="majorBidi" w:hAnsiTheme="majorBidi" w:cstheme="majorBidi"/>
+                <w:lang w:bidi="ar-JO"/>
+              </w:rPr>
               <w:t>phoneNumber</w:t>
             </w:r>
+            <w:proofErr w:type="spellEnd"/>
           </w:p>
         </w:tc>
       </w:tr>
@@ -15350,33 +15583,53 @@
             <w:pPr>
               <w:ind w:left="0" w:firstLine="0"/>
             </w:pPr>
+            <w:proofErr w:type="spellStart"/>
             <w:r>
               <w:t>tableNumber</w:t>
             </w:r>
-          </w:p>
-          <w:p>
-            <w:pPr>
-              <w:ind w:left="0" w:firstLine="0"/>
-            </w:pPr>
+            <w:proofErr w:type="spellEnd"/>
+          </w:p>
+          <w:p>
+            <w:pPr>
+              <w:ind w:left="0" w:firstLine="0"/>
+            </w:pPr>
+            <w:proofErr w:type="spellStart"/>
             <w:r>
               <w:t>user_Id</w:t>
             </w:r>
+            <w:proofErr w:type="spellEnd"/>
             <w:r>
               <w:br/>
+            </w:r>
+            <w:proofErr w:type="spellStart"/>
+            <w:r>
               <w:t>waiterId</w:t>
             </w:r>
+            <w:proofErr w:type="spellEnd"/>
             <w:r>
               <w:br/>
+            </w:r>
+            <w:proofErr w:type="spellStart"/>
+            <w:r>
               <w:t>numberOfSeats</w:t>
             </w:r>
+            <w:proofErr w:type="spellEnd"/>
             <w:r>
               <w:br/>
+            </w:r>
+            <w:proofErr w:type="spellStart"/>
+            <w:r>
               <w:t>isOccupied</w:t>
             </w:r>
+            <w:proofErr w:type="spellEnd"/>
             <w:r>
               <w:br/>
+            </w:r>
+            <w:proofErr w:type="spellStart"/>
+            <w:r>
               <w:t>isWindowside</w:t>
             </w:r>
+            <w:proofErr w:type="spellEnd"/>
           </w:p>
         </w:tc>
       </w:tr>
@@ -15468,33 +15721,53 @@
             <w:pPr>
               <w:ind w:left="0" w:firstLine="0"/>
             </w:pPr>
+            <w:proofErr w:type="spellStart"/>
             <w:r>
               <w:t>tableNumber</w:t>
             </w:r>
-          </w:p>
-          <w:p>
-            <w:pPr>
-              <w:ind w:left="0" w:firstLine="0"/>
-            </w:pPr>
+            <w:proofErr w:type="spellEnd"/>
+          </w:p>
+          <w:p>
+            <w:pPr>
+              <w:ind w:left="0" w:firstLine="0"/>
+            </w:pPr>
+            <w:proofErr w:type="spellStart"/>
             <w:r>
               <w:t>user_Id</w:t>
             </w:r>
+            <w:proofErr w:type="spellEnd"/>
             <w:r>
               <w:br/>
+            </w:r>
+            <w:proofErr w:type="spellStart"/>
+            <w:r>
               <w:t>waiterId</w:t>
             </w:r>
+            <w:proofErr w:type="spellEnd"/>
             <w:r>
               <w:br/>
+            </w:r>
+            <w:proofErr w:type="spellStart"/>
+            <w:r>
               <w:t>numberOfSeats</w:t>
             </w:r>
+            <w:proofErr w:type="spellEnd"/>
             <w:r>
               <w:br/>
+            </w:r>
+            <w:proofErr w:type="spellStart"/>
+            <w:r>
               <w:t>isOccupied</w:t>
             </w:r>
+            <w:proofErr w:type="spellEnd"/>
             <w:r>
               <w:br/>
+            </w:r>
+            <w:proofErr w:type="spellStart"/>
+            <w:r>
               <w:t>isWindowside</w:t>
             </w:r>
+            <w:proofErr w:type="spellEnd"/>
           </w:p>
         </w:tc>
       </w:tr>
@@ -15527,7 +15800,21 @@
               <w:rPr>
                 <w:rtl/>
               </w:rPr>
-              <w:t>נתוני פקטות זדוניים</w:t>
+              <w:t xml:space="preserve">נתוני </w:t>
+            </w:r>
+            <w:proofErr w:type="spellStart"/>
+            <w:r>
+              <w:rPr>
+                <w:rtl/>
+              </w:rPr>
+              <w:t>פקטות</w:t>
+            </w:r>
+            <w:proofErr w:type="spellEnd"/>
+            <w:r>
+              <w:rPr>
+                <w:rtl/>
+              </w:rPr>
+              <w:t xml:space="preserve"> זדוניים</w:t>
             </w:r>
           </w:p>
         </w:tc>
@@ -15629,7 +15916,21 @@
               <w:rPr>
                 <w:rtl/>
               </w:rPr>
-              <w:t>קריאת נתוני פקטות זדוניים</w:t>
+              <w:t xml:space="preserve">קריאת נתוני </w:t>
+            </w:r>
+            <w:proofErr w:type="spellStart"/>
+            <w:r>
+              <w:rPr>
+                <w:rtl/>
+              </w:rPr>
+              <w:t>פקטות</w:t>
+            </w:r>
+            <w:proofErr w:type="spellEnd"/>
+            <w:r>
+              <w:rPr>
+                <w:rtl/>
+              </w:rPr>
+              <w:t xml:space="preserve"> זדוניים</w:t>
             </w:r>
           </w:p>
         </w:tc>
@@ -15793,16 +16094,32 @@
                 <w:lang w:bidi="ar-JO"/>
               </w:rPr>
               <w:br/>
-              <w:t>tableNumber</w:t>
-            </w:r>
+            </w:r>
+            <w:proofErr w:type="spellStart"/>
             <w:r>
               <w:rPr>
                 <w:rFonts w:asciiTheme="majorBidi" w:hAnsiTheme="majorBidi" w:cstheme="majorBidi"/>
                 <w:lang w:bidi="ar-JO"/>
               </w:rPr>
+              <w:t>tableNumber</w:t>
+            </w:r>
+            <w:proofErr w:type="spellEnd"/>
+            <w:r>
+              <w:rPr>
+                <w:rFonts w:asciiTheme="majorBidi" w:hAnsiTheme="majorBidi" w:cstheme="majorBidi"/>
+                <w:lang w:bidi="ar-JO"/>
+              </w:rPr>
               <w:br/>
+            </w:r>
+            <w:proofErr w:type="spellStart"/>
+            <w:r>
+              <w:rPr>
+                <w:rFonts w:asciiTheme="majorBidi" w:hAnsiTheme="majorBidi" w:cstheme="majorBidi"/>
+                <w:lang w:bidi="ar-JO"/>
+              </w:rPr>
               <w:t>waiterId</w:t>
             </w:r>
+            <w:proofErr w:type="spellEnd"/>
           </w:p>
         </w:tc>
       </w:tr>
@@ -15887,6 +16204,7 @@
                 <w:lang w:bidi="ar-JO"/>
               </w:rPr>
             </w:pPr>
+            <w:proofErr w:type="spellStart"/>
             <w:r>
               <w:rPr>
                 <w:rFonts w:asciiTheme="majorBidi" w:hAnsiTheme="majorBidi" w:cstheme="majorBidi"/>
@@ -15894,6 +16212,7 @@
               </w:rPr>
               <w:t>waiterId</w:t>
             </w:r>
+            <w:proofErr w:type="spellEnd"/>
           </w:p>
         </w:tc>
       </w:tr>
@@ -16150,31 +16469,49 @@
                 <w:lang w:bidi="ar-JO"/>
               </w:rPr>
               <w:br/>
-              <w:t>RestaurantNumber</w:t>
-            </w:r>
+            </w:r>
+            <w:proofErr w:type="spellStart"/>
             <w:r>
               <w:rPr>
                 <w:rFonts w:asciiTheme="minorHAnsi" w:hAnsiTheme="minorHAnsi" w:cstheme="minorBidi"/>
                 <w:lang w:bidi="ar-JO"/>
               </w:rPr>
-              <w:br/>
-            </w:r>
+              <w:t>RestaurantNumber</w:t>
+            </w:r>
+            <w:proofErr w:type="spellEnd"/>
             <w:r>
               <w:rPr>
                 <w:rFonts w:asciiTheme="minorHAnsi" w:hAnsiTheme="minorHAnsi" w:cstheme="minorBidi"/>
                 <w:lang w:bidi="ar-JO"/>
               </w:rPr>
+              <w:br/>
+            </w:r>
+            <w:proofErr w:type="spellStart"/>
+            <w:r>
+              <w:rPr>
+                <w:rFonts w:asciiTheme="minorHAnsi" w:hAnsiTheme="minorHAnsi" w:cstheme="minorBidi"/>
+                <w:lang w:bidi="ar-JO"/>
+              </w:rPr>
               <w:lastRenderedPageBreak/>
               <w:t>phoneNumber</w:t>
             </w:r>
+            <w:proofErr w:type="spellEnd"/>
             <w:r>
               <w:rPr>
                 <w:rFonts w:asciiTheme="minorHAnsi" w:hAnsiTheme="minorHAnsi" w:cstheme="minorBidi"/>
                 <w:lang w:bidi="ar-JO"/>
               </w:rPr>
               <w:br/>
+            </w:r>
+            <w:proofErr w:type="spellStart"/>
+            <w:r>
+              <w:rPr>
+                <w:rFonts w:asciiTheme="minorHAnsi" w:hAnsiTheme="minorHAnsi" w:cstheme="minorBidi"/>
+                <w:lang w:bidi="ar-JO"/>
+              </w:rPr>
               <w:t>dateOfBirth</w:t>
             </w:r>
+            <w:proofErr w:type="spellEnd"/>
           </w:p>
         </w:tc>
       </w:tr>
@@ -16285,24 +16622,48 @@
                 <w:lang w:bidi="ar-JO"/>
               </w:rPr>
               <w:br/>
-              <w:t>RestaurantNumber</w:t>
-            </w:r>
+            </w:r>
+            <w:proofErr w:type="spellStart"/>
             <w:r>
               <w:rPr>
                 <w:rFonts w:asciiTheme="minorHAnsi" w:hAnsiTheme="minorHAnsi" w:cstheme="minorBidi"/>
                 <w:lang w:bidi="ar-JO"/>
               </w:rPr>
-              <w:br/>
-              <w:t>phoneNumber</w:t>
-            </w:r>
+              <w:t>RestaurantNumber</w:t>
+            </w:r>
+            <w:proofErr w:type="spellEnd"/>
             <w:r>
               <w:rPr>
                 <w:rFonts w:asciiTheme="minorHAnsi" w:hAnsiTheme="minorHAnsi" w:cstheme="minorBidi"/>
                 <w:lang w:bidi="ar-JO"/>
               </w:rPr>
               <w:br/>
+            </w:r>
+            <w:proofErr w:type="spellStart"/>
+            <w:r>
+              <w:rPr>
+                <w:rFonts w:asciiTheme="minorHAnsi" w:hAnsiTheme="minorHAnsi" w:cstheme="minorBidi"/>
+                <w:lang w:bidi="ar-JO"/>
+              </w:rPr>
+              <w:t>phoneNumber</w:t>
+            </w:r>
+            <w:proofErr w:type="spellEnd"/>
+            <w:r>
+              <w:rPr>
+                <w:rFonts w:asciiTheme="minorHAnsi" w:hAnsiTheme="minorHAnsi" w:cstheme="minorBidi"/>
+                <w:lang w:bidi="ar-JO"/>
+              </w:rPr>
+              <w:br/>
+            </w:r>
+            <w:proofErr w:type="spellStart"/>
+            <w:r>
+              <w:rPr>
+                <w:rFonts w:asciiTheme="minorHAnsi" w:hAnsiTheme="minorHAnsi" w:cstheme="minorBidi"/>
+                <w:lang w:bidi="ar-JO"/>
+              </w:rPr>
               <w:t>dateOfBirth</w:t>
             </w:r>
+            <w:proofErr w:type="spellEnd"/>
           </w:p>
         </w:tc>
       </w:tr>
@@ -16407,12 +16768,20 @@
             </w:r>
             <w:r>
               <w:br/>
+            </w:r>
+            <w:proofErr w:type="spellStart"/>
+            <w:r>
               <w:t>phoneNumber</w:t>
             </w:r>
+            <w:proofErr w:type="spellEnd"/>
             <w:r>
               <w:br/>
+            </w:r>
+            <w:proofErr w:type="spellStart"/>
+            <w:r>
               <w:t>dateOfBirth</w:t>
             </w:r>
+            <w:proofErr w:type="spellEnd"/>
           </w:p>
         </w:tc>
       </w:tr>
@@ -16501,9 +16870,11 @@
             <w:pPr>
               <w:ind w:left="0" w:firstLine="0"/>
             </w:pPr>
+            <w:proofErr w:type="spellStart"/>
             <w:r>
               <w:t>MealName</w:t>
             </w:r>
+            <w:proofErr w:type="spellEnd"/>
             <w:r>
               <w:br/>
               <w:t>Price</w:t>
@@ -16596,17 +16967,27 @@
             <w:pPr>
               <w:ind w:left="0" w:firstLine="0"/>
             </w:pPr>
+            <w:proofErr w:type="spellStart"/>
             <w:r>
               <w:t>tableNumber</w:t>
             </w:r>
+            <w:proofErr w:type="spellEnd"/>
             <w:r>
               <w:br/>
+            </w:r>
+            <w:proofErr w:type="spellStart"/>
+            <w:r>
               <w:t>isWindowSide</w:t>
             </w:r>
+            <w:proofErr w:type="spellEnd"/>
             <w:r>
               <w:br/>
+            </w:r>
+            <w:proofErr w:type="spellStart"/>
+            <w:r>
               <w:t>isOccupied</w:t>
             </w:r>
+            <w:proofErr w:type="spellEnd"/>
           </w:p>
         </w:tc>
       </w:tr>
@@ -16705,9 +17086,11 @@
             <w:pPr>
               <w:ind w:left="0" w:firstLine="0"/>
             </w:pPr>
+            <w:proofErr w:type="spellStart"/>
             <w:r>
               <w:t>MealName</w:t>
             </w:r>
+            <w:proofErr w:type="spellEnd"/>
             <w:r>
               <w:br/>
               <w:t>Price</w:t>
@@ -16817,12 +17200,20 @@
             </w:r>
             <w:r>
               <w:br/>
+            </w:r>
+            <w:proofErr w:type="spellStart"/>
+            <w:r>
               <w:t>phoneNumber</w:t>
             </w:r>
+            <w:proofErr w:type="spellEnd"/>
             <w:r>
               <w:br/>
+            </w:r>
+            <w:proofErr w:type="spellStart"/>
+            <w:r>
               <w:t>dateOfBirth</w:t>
             </w:r>
+            <w:proofErr w:type="spellEnd"/>
           </w:p>
         </w:tc>
       </w:tr>
@@ -16918,6 +17309,7 @@
                 <w:lang w:bidi="ar-JO"/>
               </w:rPr>
             </w:pPr>
+            <w:proofErr w:type="spellStart"/>
             <w:r>
               <w:rPr>
                 <w:rFonts w:asciiTheme="majorBidi" w:hAnsiTheme="majorBidi" w:cstheme="majorBidi"/>
@@ -16925,6 +17317,7 @@
               </w:rPr>
               <w:t>tableNumber</w:t>
             </w:r>
+            <w:proofErr w:type="spellEnd"/>
           </w:p>
         </w:tc>
       </w:tr>
@@ -17049,6 +17442,7 @@
                 <w:lang w:bidi="ar-JO"/>
               </w:rPr>
             </w:pPr>
+            <w:proofErr w:type="spellStart"/>
             <w:r>
               <w:rPr>
                 <w:rFonts w:asciiTheme="majorBidi" w:hAnsiTheme="majorBidi" w:cstheme="majorBidi"/>
@@ -17056,6 +17450,7 @@
               </w:rPr>
               <w:t>tableNumber</w:t>
             </w:r>
+            <w:proofErr w:type="spellEnd"/>
             <w:r>
               <w:rPr>
                 <w:rFonts w:asciiTheme="majorBidi" w:hAnsiTheme="majorBidi" w:cstheme="majorBidi"/>
@@ -18426,71 +18821,9 @@
           <w:u w:val="single"/>
           <w:rtl/>
         </w:rPr>
-        <w:t>הערות הגורם המקצועי מטעם מה''ט</w:t>
-      </w:r>
-    </w:p>
-    <w:p>
-      <w:pPr>
-        <w:spacing w:line="360" w:lineRule="auto"/>
-        <w:ind w:left="302" w:right="173"/>
-        <w:rPr>
-          <w:u w:val="single"/>
-          <w:rtl/>
-        </w:rPr>
-      </w:pPr>
-      <w:r>
-        <w:rPr>
-          <w:rFonts w:hint="cs"/>
-          <w:rtl/>
-        </w:rPr>
-        <w:t>____________________________________________________________</w:t>
-      </w:r>
-    </w:p>
-    <w:p>
-      <w:pPr>
-        <w:spacing w:line="360" w:lineRule="auto"/>
-        <w:ind w:left="302" w:right="173"/>
-        <w:rPr>
-          <w:rtl/>
-        </w:rPr>
-      </w:pPr>
-      <w:r>
-        <w:rPr>
-          <w:rFonts w:hint="cs"/>
-          <w:rtl/>
-        </w:rPr>
-        <w:t>____________________________________________________________</w:t>
-      </w:r>
-    </w:p>
-    <w:p>
-      <w:pPr>
-        <w:spacing w:line="240" w:lineRule="auto"/>
-        <w:ind w:left="302" w:right="173"/>
-        <w:rPr>
-          <w:rtl/>
-        </w:rPr>
-      </w:pPr>
-    </w:p>
-    <w:p>
-      <w:pPr>
-        <w:spacing w:line="600" w:lineRule="auto"/>
-        <w:ind w:left="302" w:right="173"/>
-        <w:rPr>
-          <w:b/>
-          <w:bCs/>
-          <w:u w:val="single"/>
-          <w:rtl/>
-        </w:rPr>
-      </w:pPr>
-      <w:r>
-        <w:rPr>
-          <w:rFonts w:hint="cs"/>
-          <w:b/>
-          <w:bCs/>
-          <w:rtl/>
-        </w:rPr>
-        <w:t xml:space="preserve">ו. </w:t>
-      </w:r>
+        <w:t xml:space="preserve">הערות הגורם המקצועי מטעם </w:t>
+      </w:r>
+      <w:proofErr w:type="spellStart"/>
       <w:r>
         <w:rPr>
           <w:rFonts w:hint="cs"/>
@@ -18499,8 +18832,94 @@
           <w:u w:val="single"/>
           <w:rtl/>
         </w:rPr>
-        <w:t>אישור הגורם המקצועי מטעם מה''ט</w:t>
-      </w:r>
+        <w:t>מה''ט</w:t>
+      </w:r>
+      <w:proofErr w:type="spellEnd"/>
+    </w:p>
+    <w:p>
+      <w:pPr>
+        <w:spacing w:line="360" w:lineRule="auto"/>
+        <w:ind w:left="302" w:right="173"/>
+        <w:rPr>
+          <w:u w:val="single"/>
+          <w:rtl/>
+        </w:rPr>
+      </w:pPr>
+      <w:r>
+        <w:rPr>
+          <w:rFonts w:hint="cs"/>
+          <w:rtl/>
+        </w:rPr>
+        <w:t>____________________________________________________________</w:t>
+      </w:r>
+    </w:p>
+    <w:p>
+      <w:pPr>
+        <w:spacing w:line="360" w:lineRule="auto"/>
+        <w:ind w:left="302" w:right="173"/>
+        <w:rPr>
+          <w:rtl/>
+        </w:rPr>
+      </w:pPr>
+      <w:r>
+        <w:rPr>
+          <w:rFonts w:hint="cs"/>
+          <w:rtl/>
+        </w:rPr>
+        <w:t>____________________________________________________________</w:t>
+      </w:r>
+    </w:p>
+    <w:p>
+      <w:pPr>
+        <w:spacing w:line="240" w:lineRule="auto"/>
+        <w:ind w:left="302" w:right="173"/>
+        <w:rPr>
+          <w:rtl/>
+        </w:rPr>
+      </w:pPr>
+    </w:p>
+    <w:p>
+      <w:pPr>
+        <w:spacing w:line="600" w:lineRule="auto"/>
+        <w:ind w:left="302" w:right="173"/>
+        <w:rPr>
+          <w:b/>
+          <w:bCs/>
+          <w:u w:val="single"/>
+          <w:rtl/>
+        </w:rPr>
+      </w:pPr>
+      <w:r>
+        <w:rPr>
+          <w:rFonts w:hint="cs"/>
+          <w:b/>
+          <w:bCs/>
+          <w:rtl/>
+        </w:rPr>
+        <w:t xml:space="preserve">ו. </w:t>
+      </w:r>
+      <w:r>
+        <w:rPr>
+          <w:rFonts w:hint="cs"/>
+          <w:b/>
+          <w:bCs/>
+          <w:u w:val="single"/>
+          <w:rtl/>
+        </w:rPr>
+        <w:t xml:space="preserve">אישור הגורם המקצועי מטעם </w:t>
+      </w:r>
+      <w:proofErr w:type="spellStart"/>
+      <w:r>
+        <w:rPr>
+          <w:rFonts w:hint="cs"/>
+          <w:b/>
+          <w:bCs/>
+          <w:u w:val="single"/>
+          <w:rtl/>
+        </w:rPr>
+        <w:t>מה''ט</w:t>
+      </w:r>
+      <w:proofErr w:type="spellEnd"/>
     </w:p>
     <w:p>
       <w:pPr>

</xml_diff>

<commit_message>
change th DFD 1 imj for what he like (Ron)
</commit_message>
<xml_diff>
--- a/word file/קובץ תשובת המרצה לעבודה 24140.docx
+++ b/word file/קובץ תשובת המרצה לעבודה 24140.docx
@@ -2051,9 +2051,11 @@
     <w:p>
       <w:pPr>
         <w:rPr>
+          <w:rFonts w:cstheme="minorBidi"/>
           <w:color w:val="auto"/>
           <w:sz w:val="24"/>
           <w:szCs w:val="24"/>
+          <w:lang w:bidi="ar-SA"/>
         </w:rPr>
       </w:pPr>
     </w:p>
@@ -8084,14 +8086,30 @@
           <w:rFonts w:ascii="David" w:hAnsi="David" w:cs="David"/>
           <w:lang w:bidi="ar-SA"/>
         </w:rPr>
-        <w:t xml:space="preserve">Visual Studio Code </w:t>
-      </w:r>
+        <w:t xml:space="preserve">Visual Studio </w:t>
+      </w:r>
+      <w:proofErr w:type="gramStart"/>
       <w:r>
         <w:rPr>
           <w:rFonts w:ascii="David" w:hAnsi="David" w:cs="David"/>
-          <w:rtl/>
-        </w:rPr>
-        <w:t xml:space="preserve"> תוכנה לעריכת קוד</w:t>
+          <w:lang w:bidi="ar-SA"/>
+        </w:rPr>
+        <w:t xml:space="preserve">Code </w:t>
+      </w:r>
+      <w:r>
+        <w:rPr>
+          <w:rFonts w:ascii="David" w:hAnsi="David" w:cs="David"/>
+          <w:rtl/>
+        </w:rPr>
+        <w:t xml:space="preserve"> תוכנה</w:t>
+      </w:r>
+      <w:proofErr w:type="gramEnd"/>
+      <w:r>
+        <w:rPr>
+          <w:rFonts w:ascii="David" w:hAnsi="David" w:cs="David"/>
+          <w:rtl/>
+        </w:rPr>
+        <w:t xml:space="preserve"> לעריכת קוד</w:t>
       </w:r>
     </w:p>
     <w:p>
@@ -11128,6 +11146,7 @@
         <w:pStyle w:val="a9"/>
         <w:jc w:val="both"/>
       </w:pPr>
+      <w:proofErr w:type="gramStart"/>
       <w:r>
         <w:rPr>
           <w:b/>
@@ -11146,7 +11165,14 @@
         <w:rPr>
           <w:rtl/>
         </w:rPr>
-        <w:t>ספרייה לביצוע בקשות</w:t>
+        <w:t>ספרייה</w:t>
+      </w:r>
+      <w:proofErr w:type="gramEnd"/>
+      <w:r>
+        <w:rPr>
+          <w:rtl/>
+        </w:rPr>
+        <w:t xml:space="preserve"> לביצוע בקשות</w:t>
       </w:r>
       <w:r>
         <w:t xml:space="preserve"> HTTP </w:t>
@@ -11176,6 +11202,7 @@
         </w:rPr>
         <w:t xml:space="preserve"> </w:t>
       </w:r>
+      <w:proofErr w:type="gramStart"/>
       <w:r>
         <w:rPr>
           <w:b/>
@@ -11191,7 +11218,15 @@
           <w:rFonts w:hint="cs"/>
           <w:rtl/>
         </w:rPr>
-        <w:t xml:space="preserve">: </w:t>
+        <w:t>:</w:t>
+      </w:r>
+      <w:proofErr w:type="gramEnd"/>
+      <w:r>
+        <w:rPr>
+          <w:rFonts w:hint="cs"/>
+          <w:rtl/>
+        </w:rPr>
+        <w:t xml:space="preserve"> </w:t>
       </w:r>
       <w:r>
         <w:rPr>
@@ -11217,6 +11252,7 @@
         <w:pStyle w:val="a9"/>
         <w:jc w:val="both"/>
       </w:pPr>
+      <w:proofErr w:type="gramStart"/>
       <w:r>
         <w:rPr>
           <w:b/>
@@ -11233,7 +11269,15 @@
           <w:rFonts w:hint="cs"/>
           <w:rtl/>
         </w:rPr>
-        <w:t xml:space="preserve"> : </w:t>
+        <w:t xml:space="preserve"> :</w:t>
+      </w:r>
+      <w:proofErr w:type="gramEnd"/>
+      <w:r>
+        <w:rPr>
+          <w:rFonts w:hint="cs"/>
+          <w:rtl/>
+        </w:rPr>
+        <w:t xml:space="preserve"> </w:t>
       </w:r>
       <w:proofErr w:type="spellStart"/>
       <w:r>
@@ -11261,6 +11305,7 @@
           <w:rtl/>
         </w:rPr>
       </w:pPr>
+      <w:proofErr w:type="gramStart"/>
       <w:r>
         <w:rPr>
           <w:b/>
@@ -11276,7 +11321,15 @@
           <w:rFonts w:hint="cs"/>
           <w:rtl/>
         </w:rPr>
-        <w:t xml:space="preserve"> : </w:t>
+        <w:t xml:space="preserve"> :</w:t>
+      </w:r>
+      <w:proofErr w:type="gramEnd"/>
+      <w:r>
+        <w:rPr>
+          <w:rFonts w:hint="cs"/>
+          <w:rtl/>
+        </w:rPr>
+        <w:t xml:space="preserve"> </w:t>
       </w:r>
       <w:r>
         <w:rPr>
@@ -12531,15 +12584,44 @@
       </w:r>
     </w:p>
     <w:p>
+      <w:pPr>
+        <w:pStyle w:val="4"/>
+      </w:pPr>
+      <w:r>
+        <w:rPr>
+          <w:rFonts w:ascii="David" w:hAnsi="David" w:cs="David"/>
+          <w:b/>
+          <w:bCs/>
+          <w:i w:val="0"/>
+          <w:iCs w:val="0"/>
+          <w:color w:val="000000" w:themeColor="text1"/>
+          <w:sz w:val="24"/>
+          <w:szCs w:val="24"/>
+          <w:u w:val="single"/>
+          <w14:shadow w14:blurRad="38100" w14:dist="19050" w14:dir="2700000" w14:sx="100000" w14:sy="100000" w14:kx="0" w14:ky="0" w14:algn="tl">
+            <w14:schemeClr w14:val="dk1">
+              <w14:alpha w14:val="60000"/>
+            </w14:schemeClr>
+          </w14:shadow>
+          <w14:textOutline w14:w="0" w14:cap="flat" w14:cmpd="sng" w14:algn="ctr">
+            <w14:noFill/>
+            <w14:prstDash w14:val="solid"/>
+            <w14:round/>
+          </w14:textOutline>
+        </w:rPr>
+        <w:t>DFD1</w:t>
+      </w:r>
+    </w:p>
+    <w:p>
       <w:r>
         <w:rPr>
           <w:noProof/>
         </w:rPr>
         <w:drawing>
-          <wp:inline distT="0" distB="0" distL="0" distR="0" wp14:anchorId="07F893A0" wp14:editId="39FBBF32">
-            <wp:extent cx="5906770" cy="2200910"/>
+          <wp:inline distT="0" distB="0" distL="0" distR="0" wp14:anchorId="24AF2544" wp14:editId="77342AF7">
+            <wp:extent cx="5906770" cy="5848350"/>
             <wp:effectExtent l="0" t="0" r="0" b="0"/>
-            <wp:docPr id="491918431" name="Picture 3" descr="A white circle with black text&#10;&#10;AI-generated content may be incorrect."/>
+            <wp:docPr id="2087764256" name="תמונה 1"/>
             <wp:cNvGraphicFramePr>
               <a:graphicFrameLocks xmlns:a="http://schemas.openxmlformats.org/drawingml/2006/main" noChangeAspect="1"/>
             </wp:cNvGraphicFramePr>
@@ -12547,7 +12629,7 @@
               <a:graphicData uri="http://schemas.openxmlformats.org/drawingml/2006/picture">
                 <pic:pic xmlns:pic="http://schemas.openxmlformats.org/drawingml/2006/picture">
                   <pic:nvPicPr>
-                    <pic:cNvPr id="491918431" name="Picture 3" descr="A white circle with black text&#10;&#10;AI-generated content may be incorrect."/>
+                    <pic:cNvPr id="2087764256" name="תמונה 2087764256"/>
                     <pic:cNvPicPr/>
                   </pic:nvPicPr>
                   <pic:blipFill>
@@ -12565,7 +12647,7 @@
                   <pic:spPr>
                     <a:xfrm>
                       <a:off x="0" y="0"/>
-                      <a:ext cx="5906770" cy="2200910"/>
+                      <a:ext cx="5906770" cy="5848350"/>
                     </a:xfrm>
                     <a:prstGeom prst="rect">
                       <a:avLst/>
@@ -12578,59 +12660,14 @@
         </w:drawing>
       </w:r>
     </w:p>
-    <w:p/>
-    <w:p>
-      <w:pPr>
-        <w:rPr>
+    <w:p>
+      <w:pPr>
+        <w:rPr>
+          <w:rFonts w:hint="cs"/>
           <w:highlight w:val="yellow"/>
-        </w:rPr>
-      </w:pPr>
-      <w:r>
-        <w:rPr>
-          <w:noProof/>
-        </w:rPr>
-        <w:drawing>
-          <wp:inline distT="0" distB="0" distL="0" distR="0" wp14:anchorId="57EDE80F" wp14:editId="00C35A8C">
-            <wp:extent cx="5906770" cy="3923665"/>
-            <wp:effectExtent l="0" t="0" r="0" b="635"/>
-            <wp:docPr id="760067308" name="Picture 4"/>
-            <wp:cNvGraphicFramePr>
-              <a:graphicFrameLocks xmlns:a="http://schemas.openxmlformats.org/drawingml/2006/main" noChangeAspect="1"/>
-            </wp:cNvGraphicFramePr>
-            <a:graphic xmlns:a="http://schemas.openxmlformats.org/drawingml/2006/main">
-              <a:graphicData uri="http://schemas.openxmlformats.org/drawingml/2006/picture">
-                <pic:pic xmlns:pic="http://schemas.openxmlformats.org/drawingml/2006/picture">
-                  <pic:nvPicPr>
-                    <pic:cNvPr id="760067308" name="Picture 760067308"/>
-                    <pic:cNvPicPr/>
-                  </pic:nvPicPr>
-                  <pic:blipFill>
-                    <a:blip r:embed="rId30">
-                      <a:extLst>
-                        <a:ext uri="{28A0092B-C50C-407E-A947-70E740481C1C}">
-                          <a14:useLocalDpi xmlns:a14="http://schemas.microsoft.com/office/drawing/2010/main" val="0"/>
-                        </a:ext>
-                      </a:extLst>
-                    </a:blip>
-                    <a:stretch>
-                      <a:fillRect/>
-                    </a:stretch>
-                  </pic:blipFill>
-                  <pic:spPr>
-                    <a:xfrm>
-                      <a:off x="0" y="0"/>
-                      <a:ext cx="5906770" cy="3923665"/>
-                    </a:xfrm>
-                    <a:prstGeom prst="rect">
-                      <a:avLst/>
-                    </a:prstGeom>
-                  </pic:spPr>
-                </pic:pic>
-              </a:graphicData>
-            </a:graphic>
-          </wp:inline>
-        </w:drawing>
-      </w:r>
+          <w:rtl/>
+        </w:rPr>
+      </w:pPr>
     </w:p>
     <w:p>
       <w:pPr>
@@ -18174,7 +18211,7 @@
                     <pic:cNvPicPr/>
                   </pic:nvPicPr>
                   <pic:blipFill>
-                    <a:blip r:embed="rId31" cstate="print">
+                    <a:blip r:embed="rId30" cstate="print">
                       <a:extLst>
                         <a:ext uri="{28A0092B-C50C-407E-A947-70E740481C1C}">
                           <a14:useLocalDpi xmlns:a14="http://schemas.microsoft.com/office/drawing/2010/main" val="0"/>
@@ -18784,9 +18821,9 @@
       </w:pPr>
     </w:p>
     <w:sectPr>
-      <w:footerReference w:type="even" r:id="rId32"/>
-      <w:footerReference w:type="default" r:id="rId33"/>
-      <w:footerReference w:type="first" r:id="rId34"/>
+      <w:footerReference w:type="even" r:id="rId31"/>
+      <w:footerReference w:type="default" r:id="rId32"/>
+      <w:footerReference w:type="first" r:id="rId33"/>
       <w:pgSz w:w="11906" w:h="16841"/>
       <w:pgMar w:top="724" w:right="1462" w:bottom="289" w:left="1142" w:header="720" w:footer="720" w:gutter="0"/>
       <w:cols w:space="720"/>

</xml_diff>

<commit_message>
edited word and added DFD1.2
</commit_message>
<xml_diff>
--- a/word file/קובץ תשובת המרצה לעבודה 24140.docx
+++ b/word file/קובץ תשובת המרצה לעבודה 24140.docx
@@ -5,7 +5,7 @@
     <w:p>
       <w:pPr>
         <w:rPr>
-          <w:rFonts w:cstheme="minorBidi" w:hint="cs"/>
+          <w:rFonts w:cstheme="minorBidi"/>
           <w:b/>
           <w:bCs/>
           <w:sz w:val="24"/>
@@ -1598,7 +1598,7 @@
     </w:p>
     <w:p>
       <w:pPr>
-        <w:pStyle w:val="2"/>
+        <w:pStyle w:val="Heading2"/>
         <w:ind w:left="1107" w:hanging="695"/>
         <w:rPr>
           <w:b/>
@@ -1681,7 +1681,7 @@
     </w:p>
     <w:p>
       <w:pPr>
-        <w:pStyle w:val="1"/>
+        <w:pStyle w:val="Heading1"/>
         <w:rPr>
           <w:sz w:val="24"/>
           <w:szCs w:val="24"/>
@@ -1706,7 +1706,7 @@
     </w:p>
     <w:p>
       <w:pPr>
-        <w:pStyle w:val="2"/>
+        <w:pStyle w:val="Heading2"/>
         <w:rPr>
           <w:b/>
           <w:bCs/>
@@ -1838,7 +1838,7 @@
     </w:p>
     <w:p>
       <w:pPr>
-        <w:pStyle w:val="2"/>
+        <w:pStyle w:val="Heading2"/>
         <w:rPr>
           <w:b/>
           <w:bCs/>
@@ -2061,7 +2061,7 @@
     </w:p>
     <w:p>
       <w:pPr>
-        <w:pStyle w:val="1"/>
+        <w:pStyle w:val="Heading1"/>
         <w:rPr>
           <w:color w:val="32074F"/>
           <w:sz w:val="24"/>
@@ -2378,7 +2378,7 @@
     </w:p>
     <w:p>
       <w:pPr>
-        <w:pStyle w:val="1"/>
+        <w:pStyle w:val="Heading1"/>
         <w:ind w:left="369" w:hanging="369"/>
         <w:rPr>
           <w:sz w:val="24"/>
@@ -2472,7 +2472,7 @@
     </w:p>
     <w:p>
       <w:pPr>
-        <w:pStyle w:val="1"/>
+        <w:pStyle w:val="Heading1"/>
         <w:ind w:left="369" w:hanging="369"/>
         <w:rPr>
           <w:sz w:val="24"/>
@@ -2494,7 +2494,7 @@
     </w:p>
     <w:p>
       <w:pPr>
-        <w:pStyle w:val="2"/>
+        <w:pStyle w:val="Heading2"/>
         <w:rPr>
           <w:sz w:val="24"/>
           <w:szCs w:val="24"/>
@@ -2610,7 +2610,7 @@
     </w:p>
     <w:p>
       <w:pPr>
-        <w:pStyle w:val="2"/>
+        <w:pStyle w:val="Heading2"/>
         <w:rPr>
           <w:b/>
           <w:bCs/>
@@ -2634,7 +2634,7 @@
     </w:p>
     <w:tbl>
       <w:tblPr>
-        <w:tblStyle w:val="a6"/>
+        <w:tblStyle w:val="TableGrid0"/>
         <w:tblpPr w:leftFromText="180" w:rightFromText="180" w:vertAnchor="text" w:tblpXSpec="center" w:tblpY="1"/>
         <w:tblOverlap w:val="never"/>
         <w:bidiVisual/>
@@ -3645,7 +3645,7 @@
     </w:p>
     <w:tbl>
       <w:tblPr>
-        <w:tblStyle w:val="a6"/>
+        <w:tblStyle w:val="TableGrid0"/>
         <w:tblpPr w:leftFromText="180" w:rightFromText="180" w:vertAnchor="text" w:tblpXSpec="center" w:tblpY="1"/>
         <w:tblOverlap w:val="never"/>
         <w:bidiVisual/>
@@ -5116,7 +5116,7 @@
     </w:p>
     <w:tbl>
       <w:tblPr>
-        <w:tblStyle w:val="a6"/>
+        <w:tblStyle w:val="TableGrid0"/>
         <w:tblpPr w:leftFromText="180" w:rightFromText="180" w:vertAnchor="text" w:tblpXSpec="center" w:tblpY="1"/>
         <w:tblOverlap w:val="never"/>
         <w:bidiVisual/>
@@ -5285,7 +5285,7 @@
           </w:p>
           <w:p>
             <w:pPr>
-              <w:pStyle w:val="a3"/>
+              <w:pStyle w:val="ListParagraph"/>
               <w:numPr>
                 <w:ilvl w:val="0"/>
                 <w:numId w:val="6"/>
@@ -5335,7 +5335,7 @@
           </w:p>
           <w:p>
             <w:pPr>
-              <w:pStyle w:val="a3"/>
+              <w:pStyle w:val="ListParagraph"/>
               <w:numPr>
                 <w:ilvl w:val="0"/>
                 <w:numId w:val="6"/>
@@ -5369,7 +5369,7 @@
           </w:p>
           <w:p>
             <w:pPr>
-              <w:pStyle w:val="a3"/>
+              <w:pStyle w:val="ListParagraph"/>
               <w:numPr>
                 <w:ilvl w:val="0"/>
                 <w:numId w:val="6"/>
@@ -5394,7 +5394,7 @@
           </w:p>
           <w:p>
             <w:pPr>
-              <w:pStyle w:val="a3"/>
+              <w:pStyle w:val="ListParagraph"/>
               <w:numPr>
                 <w:ilvl w:val="0"/>
                 <w:numId w:val="6"/>
@@ -5427,7 +5427,7 @@
           </w:p>
           <w:p>
             <w:pPr>
-              <w:pStyle w:val="a3"/>
+              <w:pStyle w:val="ListParagraph"/>
               <w:numPr>
                 <w:ilvl w:val="0"/>
                 <w:numId w:val="6"/>
@@ -5460,7 +5460,7 @@
           </w:p>
           <w:p>
             <w:pPr>
-              <w:pStyle w:val="a3"/>
+              <w:pStyle w:val="ListParagraph"/>
               <w:numPr>
                 <w:ilvl w:val="0"/>
                 <w:numId w:val="6"/>
@@ -5502,7 +5502,7 @@
           </w:p>
           <w:p>
             <w:pPr>
-              <w:pStyle w:val="a3"/>
+              <w:pStyle w:val="ListParagraph"/>
               <w:numPr>
                 <w:ilvl w:val="0"/>
                 <w:numId w:val="6"/>
@@ -5535,7 +5535,7 @@
           </w:p>
           <w:p>
             <w:pPr>
-              <w:pStyle w:val="a3"/>
+              <w:pStyle w:val="ListParagraph"/>
               <w:numPr>
                 <w:ilvl w:val="0"/>
                 <w:numId w:val="6"/>
@@ -5585,7 +5585,7 @@
           </w:p>
           <w:p>
             <w:pPr>
-              <w:pStyle w:val="a3"/>
+              <w:pStyle w:val="ListParagraph"/>
               <w:numPr>
                 <w:ilvl w:val="0"/>
                 <w:numId w:val="6"/>
@@ -5635,7 +5635,7 @@
           </w:p>
           <w:p>
             <w:pPr>
-              <w:pStyle w:val="a3"/>
+              <w:pStyle w:val="ListParagraph"/>
               <w:numPr>
                 <w:ilvl w:val="0"/>
                 <w:numId w:val="6"/>
@@ -5684,7 +5684,7 @@
           </w:p>
           <w:p>
             <w:pPr>
-              <w:pStyle w:val="a3"/>
+              <w:pStyle w:val="ListParagraph"/>
               <w:numPr>
                 <w:ilvl w:val="0"/>
                 <w:numId w:val="6"/>
@@ -5744,7 +5744,7 @@
           </w:p>
           <w:p>
             <w:pPr>
-              <w:pStyle w:val="a3"/>
+              <w:pStyle w:val="ListParagraph"/>
               <w:numPr>
                 <w:ilvl w:val="0"/>
                 <w:numId w:val="6"/>
@@ -5804,7 +5804,7 @@
           </w:p>
           <w:p>
             <w:pPr>
-              <w:pStyle w:val="a3"/>
+              <w:pStyle w:val="ListParagraph"/>
               <w:numPr>
                 <w:ilvl w:val="0"/>
                 <w:numId w:val="6"/>
@@ -5864,7 +5864,7 @@
           </w:p>
           <w:p>
             <w:pPr>
-              <w:pStyle w:val="a3"/>
+              <w:pStyle w:val="ListParagraph"/>
               <w:numPr>
                 <w:ilvl w:val="0"/>
                 <w:numId w:val="6"/>
@@ -5916,7 +5916,7 @@
           </w:p>
           <w:p>
             <w:pPr>
-              <w:pStyle w:val="a3"/>
+              <w:pStyle w:val="ListParagraph"/>
               <w:numPr>
                 <w:ilvl w:val="0"/>
                 <w:numId w:val="6"/>
@@ -5976,7 +5976,7 @@
           </w:p>
           <w:p>
             <w:pPr>
-              <w:pStyle w:val="a3"/>
+              <w:pStyle w:val="ListParagraph"/>
               <w:numPr>
                 <w:ilvl w:val="0"/>
                 <w:numId w:val="6"/>
@@ -6259,7 +6259,7 @@
           </w:p>
           <w:p>
             <w:pPr>
-              <w:pStyle w:val="a3"/>
+              <w:pStyle w:val="ListParagraph"/>
               <w:numPr>
                 <w:ilvl w:val="0"/>
                 <w:numId w:val="5"/>
@@ -6284,7 +6284,7 @@
           </w:p>
           <w:p>
             <w:pPr>
-              <w:pStyle w:val="a3"/>
+              <w:pStyle w:val="ListParagraph"/>
               <w:numPr>
                 <w:ilvl w:val="0"/>
                 <w:numId w:val="5"/>
@@ -6310,7 +6310,7 @@
           </w:p>
           <w:p>
             <w:pPr>
-              <w:pStyle w:val="a3"/>
+              <w:pStyle w:val="ListParagraph"/>
               <w:numPr>
                 <w:ilvl w:val="0"/>
                 <w:numId w:val="5"/>
@@ -6335,7 +6335,7 @@
           </w:p>
           <w:p>
             <w:pPr>
-              <w:pStyle w:val="a3"/>
+              <w:pStyle w:val="ListParagraph"/>
               <w:numPr>
                 <w:ilvl w:val="0"/>
                 <w:numId w:val="5"/>
@@ -7256,7 +7256,7 @@
     </w:p>
     <w:tbl>
       <w:tblPr>
-        <w:tblStyle w:val="a6"/>
+        <w:tblStyle w:val="TableGrid0"/>
         <w:tblpPr w:leftFromText="180" w:rightFromText="180" w:vertAnchor="text" w:tblpXSpec="center" w:tblpY="1"/>
         <w:tblOverlap w:val="never"/>
         <w:bidiVisual/>
@@ -7642,7 +7642,7 @@
           </w:p>
           <w:p>
             <w:pPr>
-              <w:pStyle w:val="a3"/>
+              <w:pStyle w:val="ListParagraph"/>
               <w:numPr>
                 <w:ilvl w:val="0"/>
                 <w:numId w:val="7"/>
@@ -7666,7 +7666,7 @@
           </w:p>
           <w:p>
             <w:pPr>
-              <w:pStyle w:val="a3"/>
+              <w:pStyle w:val="ListParagraph"/>
               <w:numPr>
                 <w:ilvl w:val="0"/>
                 <w:numId w:val="7"/>
@@ -7690,7 +7690,7 @@
           </w:p>
           <w:p>
             <w:pPr>
-              <w:pStyle w:val="a3"/>
+              <w:pStyle w:val="ListParagraph"/>
               <w:numPr>
                 <w:ilvl w:val="0"/>
                 <w:numId w:val="7"/>
@@ -7714,7 +7714,7 @@
           </w:p>
           <w:p>
             <w:pPr>
-              <w:pStyle w:val="a3"/>
+              <w:pStyle w:val="ListParagraph"/>
               <w:numPr>
                 <w:ilvl w:val="0"/>
                 <w:numId w:val="7"/>
@@ -7838,7 +7838,7 @@
     </w:p>
     <w:p>
       <w:pPr>
-        <w:pStyle w:val="1"/>
+        <w:pStyle w:val="Heading1"/>
         <w:rPr>
           <w:sz w:val="24"/>
           <w:szCs w:val="24"/>
@@ -7887,7 +7887,7 @@
     </w:p>
     <w:p>
       <w:pPr>
-        <w:pStyle w:val="1"/>
+        <w:pStyle w:val="Heading1"/>
         <w:rPr>
           <w:sz w:val="24"/>
           <w:szCs w:val="24"/>
@@ -7926,7 +7926,7 @@
     </w:p>
     <w:p>
       <w:pPr>
-        <w:pStyle w:val="2"/>
+        <w:pStyle w:val="Heading2"/>
         <w:rPr>
           <w:b/>
           <w:bCs/>
@@ -8048,7 +8048,7 @@
     </w:p>
     <w:p>
       <w:pPr>
-        <w:pStyle w:val="2"/>
+        <w:pStyle w:val="Heading2"/>
         <w:rPr>
           <w:szCs w:val="28"/>
         </w:rPr>
@@ -8071,7 +8071,7 @@
     </w:p>
     <w:p>
       <w:pPr>
-        <w:pStyle w:val="a3"/>
+        <w:pStyle w:val="ListParagraph"/>
         <w:numPr>
           <w:ilvl w:val="0"/>
           <w:numId w:val="13"/>
@@ -8114,7 +8114,7 @@
     </w:p>
     <w:p>
       <w:pPr>
-        <w:pStyle w:val="a3"/>
+        <w:pStyle w:val="ListParagraph"/>
         <w:numPr>
           <w:ilvl w:val="0"/>
           <w:numId w:val="13"/>
@@ -8157,7 +8157,7 @@
     </w:p>
     <w:p>
       <w:pPr>
-        <w:pStyle w:val="a3"/>
+        <w:pStyle w:val="ListParagraph"/>
         <w:numPr>
           <w:ilvl w:val="0"/>
           <w:numId w:val="13"/>
@@ -8209,7 +8209,7 @@
     </w:p>
     <w:p>
       <w:pPr>
-        <w:pStyle w:val="2"/>
+        <w:pStyle w:val="Heading2"/>
         <w:rPr>
           <w:szCs w:val="28"/>
         </w:rPr>
@@ -8539,7 +8539,7 @@
     </w:p>
     <w:p>
       <w:pPr>
-        <w:pStyle w:val="2"/>
+        <w:pStyle w:val="Heading2"/>
         <w:numPr>
           <w:ilvl w:val="0"/>
           <w:numId w:val="0"/>
@@ -8549,7 +8549,7 @@
     </w:p>
     <w:p>
       <w:pPr>
-        <w:pStyle w:val="2"/>
+        <w:pStyle w:val="Heading2"/>
         <w:rPr>
           <w:rtl/>
         </w:rPr>
@@ -8660,7 +8660,7 @@
     <w:p/>
     <w:p>
       <w:pPr>
-        <w:pStyle w:val="2"/>
+        <w:pStyle w:val="Heading2"/>
         <w:rPr>
           <w:b/>
           <w:bCs/>
@@ -8952,7 +8952,7 @@
     </w:p>
     <w:p>
       <w:pPr>
-        <w:pStyle w:val="2"/>
+        <w:pStyle w:val="Heading2"/>
       </w:pPr>
       <w:r>
         <w:rPr>
@@ -9011,7 +9011,7 @@
     </w:p>
     <w:p>
       <w:pPr>
-        <w:pStyle w:val="2"/>
+        <w:pStyle w:val="Heading2"/>
         <w:rPr>
           <w:b/>
           <w:bCs/>
@@ -10987,7 +10987,7 @@
     </w:p>
     <w:p>
       <w:pPr>
-        <w:pStyle w:val="2"/>
+        <w:pStyle w:val="Heading2"/>
         <w:rPr>
           <w:b/>
           <w:bCs/>
@@ -11020,7 +11020,7 @@
     </w:p>
     <w:p>
       <w:pPr>
-        <w:pStyle w:val="a9"/>
+        <w:pStyle w:val="NoSpacing"/>
         <w:rPr>
           <w:rtl/>
         </w:rPr>
@@ -11062,12 +11062,12 @@
     </w:p>
     <w:p>
       <w:pPr>
-        <w:pStyle w:val="a9"/>
-      </w:pPr>
-    </w:p>
-    <w:p>
-      <w:pPr>
-        <w:pStyle w:val="2"/>
+        <w:pStyle w:val="NoSpacing"/>
+      </w:pPr>
+    </w:p>
+    <w:p>
+      <w:pPr>
+        <w:pStyle w:val="Heading2"/>
         <w:rPr>
           <w:b/>
           <w:bCs/>
@@ -11100,7 +11100,7 @@
     </w:p>
     <w:p>
       <w:pPr>
-        <w:pStyle w:val="a9"/>
+        <w:pStyle w:val="NoSpacing"/>
         <w:jc w:val="both"/>
       </w:pPr>
       <w:r>
@@ -11143,7 +11143,7 @@
     </w:p>
     <w:p>
       <w:pPr>
-        <w:pStyle w:val="a9"/>
+        <w:pStyle w:val="NoSpacing"/>
         <w:jc w:val="both"/>
       </w:pPr>
       <w:proofErr w:type="gramStart"/>
@@ -11189,7 +11189,7 @@
     </w:p>
     <w:p>
       <w:pPr>
-        <w:pStyle w:val="a9"/>
+        <w:pStyle w:val="NoSpacing"/>
         <w:jc w:val="both"/>
         <w:rPr>
           <w:rtl/>
@@ -11249,7 +11249,7 @@
     </w:p>
     <w:p>
       <w:pPr>
-        <w:pStyle w:val="a9"/>
+        <w:pStyle w:val="NoSpacing"/>
         <w:jc w:val="both"/>
       </w:pPr>
       <w:proofErr w:type="gramStart"/>
@@ -11299,7 +11299,7 @@
     </w:p>
     <w:p>
       <w:pPr>
-        <w:pStyle w:val="a9"/>
+        <w:pStyle w:val="NoSpacing"/>
         <w:jc w:val="both"/>
         <w:rPr>
           <w:rtl/>
@@ -11357,7 +11357,7 @@
     </w:p>
     <w:p>
       <w:pPr>
-        <w:pStyle w:val="1"/>
+        <w:pStyle w:val="Heading1"/>
         <w:rPr>
           <w:szCs w:val="28"/>
           <w:rtl/>
@@ -11383,7 +11383,7 @@
     </w:p>
     <w:p>
       <w:pPr>
-        <w:pStyle w:val="2"/>
+        <w:pStyle w:val="Heading2"/>
         <w:rPr>
           <w:rtl/>
         </w:rPr>
@@ -11519,7 +11519,7 @@
     </w:p>
     <w:p>
       <w:pPr>
-        <w:pStyle w:val="1"/>
+        <w:pStyle w:val="Heading1"/>
         <w:rPr>
           <w:sz w:val="24"/>
           <w:szCs w:val="24"/>
@@ -11540,7 +11540,7 @@
     </w:p>
     <w:p>
       <w:pPr>
-        <w:pStyle w:val="2"/>
+        <w:pStyle w:val="Heading2"/>
         <w:rPr>
           <w:b/>
           <w:bCs/>
@@ -11800,7 +11800,7 @@
     </w:p>
     <w:p>
       <w:pPr>
-        <w:pStyle w:val="2"/>
+        <w:pStyle w:val="Heading2"/>
         <w:rPr>
           <w:b/>
           <w:bCs/>
@@ -11852,7 +11852,7 @@
     </w:p>
     <w:p>
       <w:pPr>
-        <w:pStyle w:val="3"/>
+        <w:pStyle w:val="Heading3"/>
         <w:rPr>
           <w:rtl/>
         </w:rPr>
@@ -11930,7 +11930,7 @@
     </w:p>
     <w:p>
       <w:pPr>
-        <w:pStyle w:val="2"/>
+        <w:pStyle w:val="Heading2"/>
         <w:numPr>
           <w:ilvl w:val="0"/>
           <w:numId w:val="0"/>
@@ -11943,7 +11943,7 @@
     </w:p>
     <w:p>
       <w:pPr>
-        <w:pStyle w:val="3"/>
+        <w:pStyle w:val="Heading3"/>
         <w:rPr>
           <w:rtl/>
         </w:rPr>
@@ -12246,7 +12246,7 @@
     </w:p>
     <w:p>
       <w:pPr>
-        <w:pStyle w:val="2"/>
+        <w:pStyle w:val="Heading2"/>
         <w:rPr>
           <w:b/>
           <w:bCs/>
@@ -12270,7 +12270,7 @@
     </w:p>
     <w:p>
       <w:pPr>
-        <w:pStyle w:val="4"/>
+        <w:pStyle w:val="Heading4"/>
         <w:rPr>
           <w:color w:val="000000" w:themeColor="text1"/>
           <w:rtl/>
@@ -12464,7 +12464,7 @@
     </w:p>
     <w:p>
       <w:pPr>
-        <w:pStyle w:val="4"/>
+        <w:pStyle w:val="Heading4"/>
         <w:rPr>
           <w:rFonts w:ascii="David" w:hAnsi="David" w:cs="David"/>
           <w:b/>
@@ -12585,7 +12585,7 @@
     </w:p>
     <w:p>
       <w:pPr>
-        <w:pStyle w:val="4"/>
+        <w:pStyle w:val="Heading4"/>
       </w:pPr>
       <w:r>
         <w:rPr>
@@ -12618,10 +12618,10 @@
           <w:noProof/>
         </w:rPr>
         <w:drawing>
-          <wp:inline distT="0" distB="0" distL="0" distR="0" wp14:anchorId="24AF2544" wp14:editId="77342AF7">
+          <wp:inline distT="0" distB="0" distL="0" distR="0" wp14:anchorId="5DB1AA3B" wp14:editId="197BC744">
             <wp:extent cx="5906770" cy="5848350"/>
             <wp:effectExtent l="0" t="0" r="0" b="0"/>
-            <wp:docPr id="2087764256" name="תמונה 1"/>
+            <wp:docPr id="1677832553" name="Picture 1"/>
             <wp:cNvGraphicFramePr>
               <a:graphicFrameLocks xmlns:a="http://schemas.openxmlformats.org/drawingml/2006/main" noChangeAspect="1"/>
             </wp:cNvGraphicFramePr>
@@ -12629,7 +12629,7 @@
               <a:graphicData uri="http://schemas.openxmlformats.org/drawingml/2006/picture">
                 <pic:pic xmlns:pic="http://schemas.openxmlformats.org/drawingml/2006/picture">
                   <pic:nvPicPr>
-                    <pic:cNvPr id="2087764256" name="תמונה 2087764256"/>
+                    <pic:cNvPr id="1677832553" name="Picture 1677832553"/>
                     <pic:cNvPicPr/>
                   </pic:nvPicPr>
                   <pic:blipFill>
@@ -12663,7 +12663,6 @@
     <w:p>
       <w:pPr>
         <w:rPr>
-          <w:rFonts w:hint="cs"/>
           <w:highlight w:val="yellow"/>
           <w:rtl/>
         </w:rPr>
@@ -12672,14 +12671,14 @@
     <w:p>
       <w:pPr>
         <w:rPr>
-          <w:rFonts w:cstheme="minorBidi" w:hint="cs"/>
+          <w:rFonts w:cstheme="minorBidi"/>
           <w:lang w:bidi="ar-SA"/>
         </w:rPr>
       </w:pPr>
     </w:p>
     <w:p>
       <w:pPr>
-        <w:pStyle w:val="4"/>
+        <w:pStyle w:val="Heading4"/>
         <w:rPr>
           <w:b/>
           <w:bCs/>
@@ -12747,7 +12746,7 @@
     </w:p>
     <w:tbl>
       <w:tblPr>
-        <w:tblStyle w:val="a6"/>
+        <w:tblStyle w:val="TableGrid0"/>
         <w:bidiVisual/>
         <w:tblW w:w="0" w:type="auto"/>
         <w:tblInd w:w="17" w:type="dxa"/>
@@ -13008,7 +13007,7 @@
     </w:p>
     <w:tbl>
       <w:tblPr>
-        <w:tblStyle w:val="a6"/>
+        <w:tblStyle w:val="TableGrid0"/>
         <w:bidiVisual/>
         <w:tblW w:w="0" w:type="auto"/>
         <w:tblInd w:w="17" w:type="dxa"/>
@@ -13781,7 +13780,7 @@
     </w:p>
     <w:tbl>
       <w:tblPr>
-        <w:tblStyle w:val="a6"/>
+        <w:tblStyle w:val="TableGrid0"/>
         <w:bidiVisual/>
         <w:tblW w:w="0" w:type="auto"/>
         <w:tblInd w:w="17" w:type="dxa"/>
@@ -14211,7 +14210,7 @@
     </w:p>
     <w:tbl>
       <w:tblPr>
-        <w:tblStyle w:val="a6"/>
+        <w:tblStyle w:val="TableGrid0"/>
         <w:bidiVisual/>
         <w:tblW w:w="0" w:type="auto"/>
         <w:tblInd w:w="17" w:type="dxa"/>
@@ -17557,7 +17556,7 @@
     </w:p>
     <w:p>
       <w:pPr>
-        <w:pStyle w:val="1"/>
+        <w:pStyle w:val="Heading1"/>
         <w:rPr>
           <w:sz w:val="24"/>
           <w:szCs w:val="24"/>
@@ -17591,7 +17590,7 @@
     </w:p>
     <w:p>
       <w:pPr>
-        <w:pStyle w:val="1"/>
+        <w:pStyle w:val="Heading1"/>
         <w:rPr>
           <w:sz w:val="24"/>
           <w:szCs w:val="24"/>
@@ -17631,7 +17630,7 @@
     </w:p>
     <w:p>
       <w:pPr>
-        <w:pStyle w:val="1"/>
+        <w:pStyle w:val="Heading1"/>
         <w:rPr>
           <w:sz w:val="36"/>
           <w:szCs w:val="36"/>
@@ -17640,7 +17639,7 @@
       </w:pPr>
       <w:r>
         <w:rPr>
-          <w:rStyle w:val="10"/>
+          <w:rStyle w:val="Heading1Char"/>
           <w:sz w:val="24"/>
           <w:szCs w:val="24"/>
           <w:u w:val="single"/>
@@ -17650,7 +17649,7 @@
       </w:r>
       <w:r>
         <w:rPr>
-          <w:rStyle w:val="10"/>
+          <w:rStyle w:val="Heading1Char"/>
           <w:sz w:val="24"/>
           <w:szCs w:val="24"/>
           <w:u w:val="single"/>
@@ -17667,7 +17666,7 @@
     </w:p>
     <w:p>
       <w:pPr>
-        <w:pStyle w:val="1"/>
+        <w:pStyle w:val="Heading1"/>
         <w:rPr>
           <w:sz w:val="24"/>
           <w:szCs w:val="24"/>
@@ -17687,7 +17686,7 @@
     </w:p>
     <w:p>
       <w:pPr>
-        <w:pStyle w:val="1"/>
+        <w:pStyle w:val="Heading1"/>
         <w:rPr>
           <w:sz w:val="24"/>
           <w:szCs w:val="24"/>
@@ -17708,15 +17707,15 @@
     <w:p/>
     <w:p>
       <w:pPr>
-        <w:pStyle w:val="1"/>
-        <w:rPr>
-          <w:rStyle w:val="10"/>
-          <w:rtl/>
-        </w:rPr>
-      </w:pPr>
-      <w:r>
-        <w:rPr>
-          <w:rStyle w:val="10"/>
+        <w:pStyle w:val="Heading1"/>
+        <w:rPr>
+          <w:rStyle w:val="Heading1Char"/>
+          <w:rtl/>
+        </w:rPr>
+      </w:pPr>
+      <w:r>
+        <w:rPr>
+          <w:rStyle w:val="Heading1Char"/>
           <w:rFonts w:hint="cs"/>
           <w:rtl/>
         </w:rPr>
@@ -17724,7 +17723,7 @@
       </w:r>
       <w:r>
         <w:rPr>
-          <w:rStyle w:val="10"/>
+          <w:rStyle w:val="Heading1Char"/>
           <w:rtl/>
         </w:rPr>
         <w:t xml:space="preserve"> תכנית עבודה ושלבים למימוש הפרויקט</w:t>
@@ -17732,7 +17731,7 @@
     </w:p>
     <w:tbl>
       <w:tblPr>
-        <w:tblStyle w:val="a6"/>
+        <w:tblStyle w:val="TableGrid0"/>
         <w:bidiVisual/>
         <w:tblW w:w="0" w:type="auto"/>
         <w:tblInd w:w="17" w:type="dxa"/>
@@ -19767,7 +19766,7 @@
     <w:lvl w:ilvl="0">
       <w:start w:val="1"/>
       <w:numFmt w:val="decimal"/>
-      <w:pStyle w:val="1"/>
+      <w:pStyle w:val="Heading1"/>
       <w:lvlText w:val="%1."/>
       <w:lvlJc w:val="left"/>
       <w:pPr>
@@ -19792,7 +19791,7 @@
     <w:lvl w:ilvl="1">
       <w:start w:val="1"/>
       <w:numFmt w:val="decimal"/>
-      <w:pStyle w:val="2"/>
+      <w:pStyle w:val="Heading2"/>
       <w:lvlText w:val="%1.%2."/>
       <w:lvlJc w:val="left"/>
       <w:pPr>
@@ -20560,7 +20559,7 @@
     <w:lvl w:ilvl="0" w:tplc="63366A04">
       <w:start w:val="1"/>
       <w:numFmt w:val="hebrew1"/>
-      <w:pStyle w:val="3"/>
+      <w:pStyle w:val="Heading3"/>
       <w:lvlText w:val="%1."/>
       <w:lvlJc w:val="left"/>
       <w:pPr>
@@ -21428,7 +21427,7 @@
     <w:lsdException w:name="Unresolved Mention" w:semiHidden="1" w:unhideWhenUsed="1"/>
     <w:lsdException w:name="Smart Link" w:semiHidden="1" w:unhideWhenUsed="1"/>
   </w:latentStyles>
-  <w:style w:type="paragraph" w:default="1" w:styleId="a">
+  <w:style w:type="paragraph" w:default="1" w:styleId="Normal">
     <w:name w:val="Normal"/>
     <w:qFormat/>
     <w:rsid w:val="00CD54BF"/>
@@ -21444,11 +21443,11 @@
       <w:szCs w:val="28"/>
     </w:rPr>
   </w:style>
-  <w:style w:type="paragraph" w:styleId="1">
+  <w:style w:type="paragraph" w:styleId="Heading1">
     <w:name w:val="heading 1"/>
-    <w:basedOn w:val="a"/>
-    <w:next w:val="a"/>
-    <w:link w:val="10"/>
+    <w:basedOn w:val="Normal"/>
+    <w:next w:val="Normal"/>
+    <w:link w:val="Heading1Char"/>
     <w:uiPriority w:val="9"/>
     <w:qFormat/>
     <w:rsid w:val="001F4C7D"/>
@@ -21465,11 +21464,11 @@
       <w:szCs w:val="26"/>
     </w:rPr>
   </w:style>
-  <w:style w:type="paragraph" w:styleId="2">
+  <w:style w:type="paragraph" w:styleId="Heading2">
     <w:name w:val="heading 2"/>
-    <w:basedOn w:val="a"/>
-    <w:next w:val="a"/>
-    <w:link w:val="20"/>
+    <w:basedOn w:val="Normal"/>
+    <w:next w:val="Normal"/>
+    <w:link w:val="Heading2Char"/>
     <w:uiPriority w:val="9"/>
     <w:unhideWhenUsed/>
     <w:qFormat/>
@@ -21486,11 +21485,11 @@
       <w:szCs w:val="26"/>
     </w:rPr>
   </w:style>
-  <w:style w:type="paragraph" w:styleId="3">
+  <w:style w:type="paragraph" w:styleId="Heading3">
     <w:name w:val="heading 3"/>
-    <w:basedOn w:val="a"/>
-    <w:next w:val="a"/>
-    <w:link w:val="30"/>
+    <w:basedOn w:val="Normal"/>
+    <w:next w:val="Normal"/>
+    <w:link w:val="Heading3Char"/>
     <w:uiPriority w:val="9"/>
     <w:unhideWhenUsed/>
     <w:qFormat/>
@@ -21509,11 +21508,11 @@
       <w:u w:val="single" w:color="000000"/>
     </w:rPr>
   </w:style>
-  <w:style w:type="paragraph" w:styleId="4">
+  <w:style w:type="paragraph" w:styleId="Heading4">
     <w:name w:val="heading 4"/>
-    <w:basedOn w:val="a"/>
-    <w:next w:val="a"/>
-    <w:link w:val="40"/>
+    <w:basedOn w:val="Normal"/>
+    <w:next w:val="Normal"/>
+    <w:link w:val="Heading4Char"/>
     <w:uiPriority w:val="9"/>
     <w:unhideWhenUsed/>
     <w:qFormat/>
@@ -21531,13 +21530,13 @@
       <w:color w:val="2E74B5" w:themeColor="accent1" w:themeShade="BF"/>
     </w:rPr>
   </w:style>
-  <w:style w:type="character" w:default="1" w:styleId="a0">
+  <w:style w:type="character" w:default="1" w:styleId="DefaultParagraphFont">
     <w:name w:val="Default Paragraph Font"/>
     <w:uiPriority w:val="1"/>
     <w:semiHidden/>
     <w:unhideWhenUsed/>
   </w:style>
-  <w:style w:type="table" w:default="1" w:styleId="a1">
+  <w:style w:type="table" w:default="1" w:styleId="TableNormal">
     <w:name w:val="Normal Table"/>
     <w:uiPriority w:val="99"/>
     <w:semiHidden/>
@@ -21552,7 +21551,7 @@
       </w:tblCellMar>
     </w:tblPr>
   </w:style>
-  <w:style w:type="numbering" w:default="1" w:styleId="a2">
+  <w:style w:type="numbering" w:default="1" w:styleId="NoList">
     <w:name w:val="No List"/>
     <w:uiPriority w:val="99"/>
     <w:semiHidden/>
@@ -21572,9 +21571,9 @@
       </w:tblCellMar>
     </w:tblPr>
   </w:style>
-  <w:style w:type="paragraph" w:styleId="a3">
+  <w:style w:type="paragraph" w:styleId="ListParagraph">
     <w:name w:val="List Paragraph"/>
-    <w:basedOn w:val="a"/>
+    <w:basedOn w:val="Normal"/>
     <w:uiPriority w:val="34"/>
     <w:qFormat/>
     <w:rsid w:val="00CC3D20"/>
@@ -21589,10 +21588,10 @@
       <w:sz w:val="22"/>
     </w:rPr>
   </w:style>
-  <w:style w:type="paragraph" w:styleId="a4">
+  <w:style w:type="paragraph" w:styleId="Header">
     <w:name w:val="header"/>
-    <w:basedOn w:val="a"/>
-    <w:link w:val="a5"/>
+    <w:basedOn w:val="Normal"/>
+    <w:link w:val="HeaderChar"/>
     <w:uiPriority w:val="99"/>
     <w:unhideWhenUsed/>
     <w:rsid w:val="00F25502"/>
@@ -21604,10 +21603,10 @@
       <w:spacing w:line="240" w:lineRule="auto"/>
     </w:pPr>
   </w:style>
-  <w:style w:type="character" w:customStyle="1" w:styleId="a5">
-    <w:name w:val="כותרת עליונה תו"/>
-    <w:basedOn w:val="a0"/>
-    <w:link w:val="a4"/>
+  <w:style w:type="character" w:customStyle="1" w:styleId="HeaderChar">
+    <w:name w:val="Header Char"/>
+    <w:basedOn w:val="DefaultParagraphFont"/>
+    <w:link w:val="Header"/>
     <w:uiPriority w:val="99"/>
     <w:rsid w:val="00F25502"/>
     <w:rPr>
@@ -21616,9 +21615,9 @@
       <w:sz w:val="26"/>
     </w:rPr>
   </w:style>
-  <w:style w:type="table" w:styleId="a6">
+  <w:style w:type="table" w:styleId="TableGrid0">
     <w:name w:val="Table Grid"/>
-    <w:basedOn w:val="a1"/>
+    <w:basedOn w:val="TableNormal"/>
     <w:uiPriority w:val="39"/>
     <w:rsid w:val="00E015AA"/>
     <w:pPr>
@@ -21637,7 +21636,7 @@
   </w:style>
   <w:style w:type="character" w:styleId="Hyperlink">
     <w:name w:val="Hyperlink"/>
-    <w:basedOn w:val="a0"/>
+    <w:basedOn w:val="DefaultParagraphFont"/>
     <w:uiPriority w:val="99"/>
     <w:unhideWhenUsed/>
     <w:rsid w:val="000D261B"/>
@@ -21646,10 +21645,10 @@
       <w:u w:val="single"/>
     </w:rPr>
   </w:style>
-  <w:style w:type="paragraph" w:styleId="a7">
+  <w:style w:type="paragraph" w:styleId="BalloonText">
     <w:name w:val="Balloon Text"/>
-    <w:basedOn w:val="a"/>
-    <w:link w:val="a8"/>
+    <w:basedOn w:val="Normal"/>
+    <w:link w:val="BalloonTextChar"/>
     <w:uiPriority w:val="99"/>
     <w:semiHidden/>
     <w:unhideWhenUsed/>
@@ -21663,10 +21662,10 @@
       <w:szCs w:val="16"/>
     </w:rPr>
   </w:style>
-  <w:style w:type="character" w:customStyle="1" w:styleId="a8">
-    <w:name w:val="טקסט בלונים תו"/>
-    <w:basedOn w:val="a0"/>
-    <w:link w:val="a7"/>
+  <w:style w:type="character" w:customStyle="1" w:styleId="BalloonTextChar">
+    <w:name w:val="Balloon Text Char"/>
+    <w:basedOn w:val="DefaultParagraphFont"/>
+    <w:link w:val="BalloonText"/>
     <w:uiPriority w:val="99"/>
     <w:semiHidden/>
     <w:rsid w:val="00F8613E"/>
@@ -21677,10 +21676,10 @@
       <w:szCs w:val="16"/>
     </w:rPr>
   </w:style>
-  <w:style w:type="paragraph" w:styleId="HTML">
+  <w:style w:type="paragraph" w:styleId="HTMLPreformatted">
     <w:name w:val="HTML Preformatted"/>
-    <w:basedOn w:val="a"/>
-    <w:link w:val="HTML0"/>
+    <w:basedOn w:val="Normal"/>
+    <w:link w:val="HTMLPreformattedChar"/>
     <w:uiPriority w:val="99"/>
     <w:semiHidden/>
     <w:unhideWhenUsed/>
@@ -21715,10 +21714,10 @@
       <w:szCs w:val="20"/>
     </w:rPr>
   </w:style>
-  <w:style w:type="character" w:customStyle="1" w:styleId="HTML0">
-    <w:name w:val="HTML מעוצב מראש תו"/>
-    <w:basedOn w:val="a0"/>
-    <w:link w:val="HTML"/>
+  <w:style w:type="character" w:customStyle="1" w:styleId="HTMLPreformattedChar">
+    <w:name w:val="HTML Preformatted Char"/>
+    <w:basedOn w:val="DefaultParagraphFont"/>
+    <w:link w:val="HTMLPreformatted"/>
     <w:uiPriority w:val="99"/>
     <w:semiHidden/>
     <w:rsid w:val="00F83B4F"/>
@@ -21728,10 +21727,10 @@
       <w:szCs w:val="20"/>
     </w:rPr>
   </w:style>
-  <w:style w:type="character" w:customStyle="1" w:styleId="10">
-    <w:name w:val="כותרת 1 תו"/>
-    <w:basedOn w:val="a0"/>
-    <w:link w:val="1"/>
+  <w:style w:type="character" w:customStyle="1" w:styleId="Heading1Char">
+    <w:name w:val="Heading 1 Char"/>
+    <w:basedOn w:val="DefaultParagraphFont"/>
+    <w:link w:val="Heading1"/>
     <w:uiPriority w:val="9"/>
     <w:rsid w:val="001F4C7D"/>
     <w:rPr>
@@ -21743,10 +21742,10 @@
       <w:szCs w:val="26"/>
     </w:rPr>
   </w:style>
-  <w:style w:type="character" w:customStyle="1" w:styleId="20">
-    <w:name w:val="כותרת 2 תו"/>
-    <w:basedOn w:val="a0"/>
-    <w:link w:val="2"/>
+  <w:style w:type="character" w:customStyle="1" w:styleId="Heading2Char">
+    <w:name w:val="Heading 2 Char"/>
+    <w:basedOn w:val="DefaultParagraphFont"/>
+    <w:link w:val="Heading2"/>
     <w:uiPriority w:val="9"/>
     <w:rsid w:val="001F4C7D"/>
     <w:rPr>
@@ -21756,10 +21755,10 @@
       <w:szCs w:val="26"/>
     </w:rPr>
   </w:style>
-  <w:style w:type="character" w:customStyle="1" w:styleId="30">
-    <w:name w:val="כותרת 3 תו"/>
-    <w:basedOn w:val="a0"/>
-    <w:link w:val="3"/>
+  <w:style w:type="character" w:customStyle="1" w:styleId="Heading3Char">
+    <w:name w:val="Heading 3 Char"/>
+    <w:basedOn w:val="DefaultParagraphFont"/>
+    <w:link w:val="Heading3"/>
     <w:uiPriority w:val="9"/>
     <w:rsid w:val="001F4C7D"/>
     <w:rPr>
@@ -21774,7 +21773,7 @@
   </w:style>
   <w:style w:type="paragraph" w:customStyle="1" w:styleId="fs-1p4">
     <w:name w:val="fs-1p4"/>
-    <w:basedOn w:val="a"/>
+    <w:basedOn w:val="Normal"/>
     <w:rsid w:val="00A3556A"/>
     <w:pPr>
       <w:bidi w:val="0"/>
@@ -21790,7 +21789,7 @@
   </w:style>
   <w:style w:type="character" w:styleId="FollowedHyperlink">
     <w:name w:val="FollowedHyperlink"/>
-    <w:basedOn w:val="a0"/>
+    <w:basedOn w:val="DefaultParagraphFont"/>
     <w:uiPriority w:val="99"/>
     <w:semiHidden/>
     <w:unhideWhenUsed/>
@@ -21800,9 +21799,9 @@
       <w:u w:val="single"/>
     </w:rPr>
   </w:style>
-  <w:style w:type="character" w:customStyle="1" w:styleId="11">
+  <w:style w:type="character" w:customStyle="1" w:styleId="1">
     <w:name w:val="אזכור לא מזוהה1"/>
-    <w:basedOn w:val="a0"/>
+    <w:basedOn w:val="DefaultParagraphFont"/>
     <w:uiPriority w:val="99"/>
     <w:semiHidden/>
     <w:unhideWhenUsed/>
@@ -21812,7 +21811,7 @@
       <w:shd w:val="clear" w:color="auto" w:fill="E1DFDD"/>
     </w:rPr>
   </w:style>
-  <w:style w:type="paragraph" w:styleId="a9">
+  <w:style w:type="paragraph" w:styleId="NoSpacing">
     <w:name w:val="No Spacing"/>
     <w:uiPriority w:val="1"/>
     <w:qFormat/>
@@ -21829,10 +21828,10 @@
       <w:szCs w:val="28"/>
     </w:rPr>
   </w:style>
-  <w:style w:type="character" w:customStyle="1" w:styleId="40">
-    <w:name w:val="כותרת 4 תו"/>
-    <w:basedOn w:val="a0"/>
-    <w:link w:val="4"/>
+  <w:style w:type="character" w:customStyle="1" w:styleId="Heading4Char">
+    <w:name w:val="Heading 4 Char"/>
+    <w:basedOn w:val="DefaultParagraphFont"/>
+    <w:link w:val="Heading4"/>
     <w:uiPriority w:val="9"/>
     <w:rsid w:val="00437B77"/>
     <w:rPr>

</xml_diff>